<commit_message>
changed to openai official API
</commit_message>
<xml_diff>
--- a/Experimental Design.docx
+++ b/Experimental Design.docx
@@ -6,13 +6,8 @@
       <w:pPr>
         <w:pStyle w:val="Titre1"/>
       </w:pPr>
-      <w:proofErr w:type="spellStart"/>
-      <w:r>
-        <w:t>Experimental</w:t>
-      </w:r>
-      <w:proofErr w:type="spellEnd"/>
-      <w:r>
-        <w:t xml:space="preserve"> Design</w:t>
+      <w:r>
+        <w:t>Experimental Design</w:t>
       </w:r>
     </w:p>
     <w:p/>
@@ -46,21 +41,7 @@
         <w:rPr>
           <w:lang w:val="en-US"/>
         </w:rPr>
-        <w:t xml:space="preserve">ogramming ability of generative AI models. The current study focuses on solving programming challenges of various difficulty and type of </w:t>
-      </w:r>
-      <w:proofErr w:type="spellStart"/>
-      <w:r>
-        <w:rPr>
-          <w:lang w:val="en-US"/>
-        </w:rPr>
-        <w:t>leetcode</w:t>
-      </w:r>
-      <w:proofErr w:type="spellEnd"/>
-      <w:r>
-        <w:rPr>
-          <w:lang w:val="en-US"/>
-        </w:rPr>
-        <w:t>.</w:t>
+        <w:t>ogramming ability of generative AI models. The current study focuses on solving programming challenges of various difficulty and type of leetcode.</w:t>
       </w:r>
     </w:p>
     <w:p>
@@ -157,14 +138,12 @@
           <w:lang w:val="en-US"/>
         </w:rPr>
       </w:pPr>
-      <w:proofErr w:type="spellStart"/>
       <w:r>
         <w:rPr>
           <w:lang w:val="en-US"/>
         </w:rPr>
         <w:t>Optimisation</w:t>
       </w:r>
-      <w:proofErr w:type="spellEnd"/>
     </w:p>
     <w:p>
       <w:pPr>
@@ -189,21 +168,7 @@
         <w:rPr>
           <w:lang w:val="en-US"/>
         </w:rPr>
-        <w:t xml:space="preserve"> in the </w:t>
-      </w:r>
-      <w:proofErr w:type="gramStart"/>
-      <w:r>
-        <w:rPr>
-          <w:lang w:val="en-US"/>
-        </w:rPr>
-        <w:t>one shot</w:t>
-      </w:r>
-      <w:proofErr w:type="gramEnd"/>
-      <w:r>
-        <w:rPr>
-          <w:lang w:val="en-US"/>
-        </w:rPr>
-        <w:t xml:space="preserve"> approach</w:t>
+        <w:t xml:space="preserve"> in the one shot approach</w:t>
       </w:r>
       <w:r>
         <w:rPr>
@@ -246,21 +211,7 @@
         <w:rPr>
           <w:lang w:val="en-US"/>
         </w:rPr>
-        <w:t xml:space="preserve">In case not all test cases are passed, the model can receive the error message. This process can </w:t>
-      </w:r>
-      <w:proofErr w:type="gramStart"/>
-      <w:r>
-        <w:rPr>
-          <w:lang w:val="en-US"/>
-        </w:rPr>
-        <w:t>repeated</w:t>
-      </w:r>
-      <w:proofErr w:type="gramEnd"/>
-      <w:r>
-        <w:rPr>
-          <w:lang w:val="en-US"/>
-        </w:rPr>
-        <w:t xml:space="preserve"> X times and the program’s ability to take into account the user’s feedback can be evaluated.</w:t>
+        <w:t>In case not all test cases are passed, the model can receive the error message. This process can repeated X times and the program’s ability to take into account the user’s feedback can be evaluated.</w:t>
       </w:r>
     </w:p>
     <w:p>
@@ -372,42 +323,20 @@
         <w:rPr>
           <w:lang w:val="en-US"/>
         </w:rPr>
-        <w:t xml:space="preserve">Dataset: </w:t>
-      </w:r>
-      <w:proofErr w:type="spellStart"/>
-      <w:r>
-        <w:rPr>
-          <w:lang w:val="en-US"/>
-        </w:rPr>
-        <w:t>sampled_df</w:t>
-      </w:r>
-      <w:proofErr w:type="spellEnd"/>
-    </w:p>
-    <w:p>
-      <w:pPr>
-        <w:rPr>
-          <w:lang w:val="en-US"/>
-        </w:rPr>
-      </w:pPr>
-      <w:r>
-        <w:rPr>
-          <w:lang w:val="en-US"/>
-        </w:rPr>
-        <w:t xml:space="preserve">Constraints: Only before 2021, easy, </w:t>
-      </w:r>
-      <w:proofErr w:type="gramStart"/>
-      <w:r>
-        <w:rPr>
-          <w:lang w:val="en-US"/>
-        </w:rPr>
-        <w:t>medium</w:t>
-      </w:r>
-      <w:proofErr w:type="gramEnd"/>
-      <w:r>
-        <w:rPr>
-          <w:lang w:val="en-US"/>
-        </w:rPr>
-        <w:t xml:space="preserve"> and hard questions from all types</w:t>
+        <w:t>Dataset: sampled_df</w:t>
+      </w:r>
+    </w:p>
+    <w:p>
+      <w:pPr>
+        <w:rPr>
+          <w:lang w:val="en-US"/>
+        </w:rPr>
+      </w:pPr>
+      <w:r>
+        <w:rPr>
+          <w:lang w:val="en-US"/>
+        </w:rPr>
+        <w:t>Constraints: Only before 2021, easy, medium and hard questions from all types</w:t>
       </w:r>
     </w:p>
     <w:p>
@@ -469,16 +398,8 @@
         <w:rPr>
           <w:lang w:val="en-US"/>
         </w:rPr>
-        <w:t xml:space="preserve">Dataset: </w:t>
-      </w:r>
-      <w:proofErr w:type="spellStart"/>
-      <w:r>
-        <w:rPr>
-          <w:lang w:val="en-US"/>
-        </w:rPr>
-        <w:t>sampled_df_hard</w:t>
-      </w:r>
-      <w:proofErr w:type="spellEnd"/>
+        <w:t>Dataset: sampled_df_hard</w:t>
+      </w:r>
     </w:p>
     <w:p>
       <w:pPr>
@@ -558,57 +479,35 @@
         <w:rPr>
           <w:lang w:val="en-US"/>
         </w:rPr>
-        <w:t xml:space="preserve">There is </w:t>
-      </w:r>
-      <w:proofErr w:type="gramStart"/>
-      <w:r>
-        <w:rPr>
-          <w:lang w:val="en-US"/>
-        </w:rPr>
-        <w:t>actually one</w:t>
-      </w:r>
-      <w:proofErr w:type="gramEnd"/>
-      <w:r>
-        <w:rPr>
-          <w:lang w:val="en-US"/>
-        </w:rPr>
-        <w:t xml:space="preserve"> question that gets used twice (1402)</w:t>
-      </w:r>
-    </w:p>
-    <w:p>
-      <w:pPr>
-        <w:rPr>
-          <w:lang w:val="en-US"/>
-        </w:rPr>
-      </w:pPr>
-    </w:p>
-    <w:p>
-      <w:pPr>
-        <w:rPr>
-          <w:lang w:val="en-US"/>
-        </w:rPr>
-      </w:pPr>
-    </w:p>
-    <w:p>
-      <w:pPr>
-        <w:rPr>
-          <w:lang w:val="en-US"/>
-        </w:rPr>
-      </w:pPr>
-      <w:r>
-        <w:rPr>
-          <w:lang w:val="en-US"/>
-        </w:rPr>
-        <w:t xml:space="preserve">Suggestions on evaluation from </w:t>
-      </w:r>
-      <w:proofErr w:type="spellStart"/>
-      <w:r>
-        <w:rPr>
-          <w:lang w:val="en-US"/>
-        </w:rPr>
-        <w:t>chatgpt</w:t>
-      </w:r>
-      <w:proofErr w:type="spellEnd"/>
+        <w:t>There is actually one question that gets used twice (1402)</w:t>
+      </w:r>
+    </w:p>
+    <w:p>
+      <w:pPr>
+        <w:rPr>
+          <w:lang w:val="en-US"/>
+        </w:rPr>
+      </w:pPr>
+    </w:p>
+    <w:p>
+      <w:pPr>
+        <w:rPr>
+          <w:lang w:val="en-US"/>
+        </w:rPr>
+      </w:pPr>
+    </w:p>
+    <w:p>
+      <w:pPr>
+        <w:rPr>
+          <w:lang w:val="en-US"/>
+        </w:rPr>
+      </w:pPr>
+      <w:r>
+        <w:rPr>
+          <w:lang w:val="en-US"/>
+        </w:rPr>
+        <w:t>Suggestions on evaluation from chatgpt</w:t>
+      </w:r>
     </w:p>
     <w:p>
       <w:pPr>
@@ -667,205 +566,107 @@
         <w:rPr>
           <w:lang w:val="en-US"/>
         </w:rPr>
-        <w:t xml:space="preserve">1. **Success Rate Over </w:t>
-      </w:r>
-      <w:proofErr w:type="gramStart"/>
-      <w:r>
-        <w:rPr>
-          <w:lang w:val="en-US"/>
-        </w:rPr>
-        <w:t>Attempts:*</w:t>
-      </w:r>
-      <w:proofErr w:type="gramEnd"/>
-      <w:r>
-        <w:rPr>
-          <w:lang w:val="en-US"/>
-        </w:rPr>
-        <w:t>* Plot a line graph to show the success rate (ratio of successful attempts to total attempts) of the program over multiple attempts. This can be done for each type of challenge, or overall. This would give an insight into the learning curve of your program.</w:t>
-      </w:r>
-    </w:p>
-    <w:p>
-      <w:pPr>
-        <w:rPr>
-          <w:lang w:val="en-US"/>
-        </w:rPr>
-      </w:pPr>
-    </w:p>
-    <w:p>
-      <w:pPr>
-        <w:rPr>
-          <w:lang w:val="en-US"/>
-        </w:rPr>
-      </w:pPr>
-      <w:r>
-        <w:rPr>
-          <w:lang w:val="en-US"/>
-        </w:rPr>
-        <w:t xml:space="preserve">2. **Success Rate by Challenge </w:t>
-      </w:r>
-      <w:proofErr w:type="gramStart"/>
-      <w:r>
-        <w:rPr>
-          <w:lang w:val="en-US"/>
-        </w:rPr>
-        <w:t>Type:*</w:t>
-      </w:r>
-      <w:proofErr w:type="gramEnd"/>
-      <w:r>
-        <w:rPr>
-          <w:lang w:val="en-US"/>
-        </w:rPr>
-        <w:t xml:space="preserve">* A bar chart could be used to show the success rate for each type of challenge, like array, sorting etc. This will give you a clear picture of which challenge </w:t>
-      </w:r>
-      <w:proofErr w:type="gramStart"/>
-      <w:r>
-        <w:rPr>
-          <w:lang w:val="en-US"/>
-        </w:rPr>
-        <w:t>types</w:t>
-      </w:r>
-      <w:proofErr w:type="gramEnd"/>
-      <w:r>
-        <w:rPr>
-          <w:lang w:val="en-US"/>
-        </w:rPr>
-        <w:t xml:space="preserve"> your program handles best.</w:t>
-      </w:r>
-    </w:p>
-    <w:p>
-      <w:pPr>
-        <w:rPr>
-          <w:lang w:val="en-US"/>
-        </w:rPr>
-      </w:pPr>
-    </w:p>
-    <w:p>
-      <w:pPr>
-        <w:rPr>
-          <w:lang w:val="en-US"/>
-        </w:rPr>
-      </w:pPr>
-      <w:r>
-        <w:rPr>
-          <w:lang w:val="en-US"/>
-        </w:rPr>
-        <w:t xml:space="preserve">3. **Revision Success </w:t>
-      </w:r>
-      <w:proofErr w:type="gramStart"/>
-      <w:r>
-        <w:rPr>
-          <w:lang w:val="en-US"/>
-        </w:rPr>
-        <w:t>Rate:*</w:t>
-      </w:r>
-      <w:proofErr w:type="gramEnd"/>
-      <w:r>
-        <w:rPr>
-          <w:lang w:val="en-US"/>
-        </w:rPr>
-        <w:t>* Calculate the success rate of the program after revising its answer. This can be displayed as a line graph showing the success rate after each revision. This would provide insights into how well the program is able to process feedback and correct itself.</w:t>
-      </w:r>
-    </w:p>
-    <w:p>
-      <w:pPr>
-        <w:rPr>
-          <w:lang w:val="en-US"/>
-        </w:rPr>
-      </w:pPr>
-    </w:p>
-    <w:p>
-      <w:pPr>
-        <w:rPr>
-          <w:lang w:val="en-US"/>
-        </w:rPr>
-      </w:pPr>
-      <w:r>
-        <w:rPr>
-          <w:lang w:val="en-US"/>
-        </w:rPr>
-        <w:t xml:space="preserve">4. **Boxplot of Attempts Needed Per Challenge </w:t>
-      </w:r>
-      <w:proofErr w:type="gramStart"/>
-      <w:r>
-        <w:rPr>
-          <w:lang w:val="en-US"/>
-        </w:rPr>
-        <w:t>Type:*</w:t>
-      </w:r>
-      <w:proofErr w:type="gramEnd"/>
-      <w:r>
-        <w:rPr>
-          <w:lang w:val="en-US"/>
-        </w:rPr>
-        <w:t>* This can give you an insight on which challenge types tend to require more attempts to solve, indicating their difficulty level for your program.</w:t>
-      </w:r>
-    </w:p>
-    <w:p>
-      <w:pPr>
-        <w:rPr>
-          <w:lang w:val="en-US"/>
-        </w:rPr>
-      </w:pPr>
-    </w:p>
-    <w:p>
-      <w:pPr>
-        <w:rPr>
-          <w:lang w:val="en-US"/>
-        </w:rPr>
-      </w:pPr>
-      <w:r>
-        <w:rPr>
-          <w:lang w:val="en-US"/>
-        </w:rPr>
-        <w:t xml:space="preserve">5. **Heatmap of Success </w:t>
-      </w:r>
-      <w:proofErr w:type="gramStart"/>
-      <w:r>
-        <w:rPr>
-          <w:lang w:val="en-US"/>
-        </w:rPr>
-        <w:t>Rate:*</w:t>
-      </w:r>
-      <w:proofErr w:type="gramEnd"/>
-      <w:r>
-        <w:rPr>
-          <w:lang w:val="en-US"/>
-        </w:rPr>
-        <w:t>* A 2D heatmap can be used to show the success rate with challenge type on one axis and attempt number on the other. This could give a good overall view of how success rate varies with challenge type and attempt.</w:t>
-      </w:r>
-    </w:p>
-    <w:p>
-      <w:pPr>
-        <w:rPr>
-          <w:lang w:val="en-US"/>
-        </w:rPr>
-      </w:pPr>
-    </w:p>
-    <w:p>
-      <w:pPr>
-        <w:rPr>
-          <w:lang w:val="en-US"/>
-        </w:rPr>
-      </w:pPr>
-      <w:r>
-        <w:rPr>
-          <w:lang w:val="en-US"/>
-        </w:rPr>
-        <w:t xml:space="preserve">6. **Improvement Over </w:t>
-      </w:r>
-      <w:proofErr w:type="gramStart"/>
-      <w:r>
-        <w:rPr>
-          <w:lang w:val="en-US"/>
-        </w:rPr>
-        <w:t>Time:*</w:t>
-      </w:r>
-      <w:proofErr w:type="gramEnd"/>
-      <w:r>
-        <w:rPr>
-          <w:lang w:val="en-US"/>
-        </w:rPr>
-        <w:t>* If you have data over a long period of time, you can plot a line graph showing how the overall success rate of the program has improved over time.</w:t>
+        <w:t>1. **Success Rate Over Attempts:** Plot a line graph to show the success rate (ratio of successful attempts to total attempts) of the program over multiple attempts. This can be done for each type of challenge, or overall. This would give an insight into the learning curve of your program.</w:t>
+      </w:r>
+    </w:p>
+    <w:p>
+      <w:pPr>
+        <w:rPr>
+          <w:lang w:val="en-US"/>
+        </w:rPr>
+      </w:pPr>
+    </w:p>
+    <w:p>
+      <w:pPr>
+        <w:rPr>
+          <w:lang w:val="en-US"/>
+        </w:rPr>
+      </w:pPr>
+      <w:r>
+        <w:rPr>
+          <w:lang w:val="en-US"/>
+        </w:rPr>
+        <w:t>2. **Success Rate by Challenge Type:** A bar chart could be used to show the success rate for each type of challenge, like array, sorting etc. This will give you a clear picture of which challenge types your program handles best.</w:t>
+      </w:r>
+    </w:p>
+    <w:p>
+      <w:pPr>
+        <w:rPr>
+          <w:lang w:val="en-US"/>
+        </w:rPr>
+      </w:pPr>
+    </w:p>
+    <w:p>
+      <w:pPr>
+        <w:rPr>
+          <w:lang w:val="en-US"/>
+        </w:rPr>
+      </w:pPr>
+      <w:r>
+        <w:rPr>
+          <w:lang w:val="en-US"/>
+        </w:rPr>
+        <w:t>3. **Revision Success Rate:** Calculate the success rate of the program after revising its answer. This can be displayed as a line graph showing the success rate after each revision. This would provide insights into how well the program is able to process feedback and correct itself.</w:t>
+      </w:r>
+    </w:p>
+    <w:p>
+      <w:pPr>
+        <w:rPr>
+          <w:lang w:val="en-US"/>
+        </w:rPr>
+      </w:pPr>
+    </w:p>
+    <w:p>
+      <w:pPr>
+        <w:rPr>
+          <w:lang w:val="en-US"/>
+        </w:rPr>
+      </w:pPr>
+      <w:r>
+        <w:rPr>
+          <w:lang w:val="en-US"/>
+        </w:rPr>
+        <w:t>4. **Boxplot of Attempts Needed Per Challenge Type:** This can give you an insight on which challenge types tend to require more attempts to solve, indicating their difficulty level for your program.</w:t>
+      </w:r>
+    </w:p>
+    <w:p>
+      <w:pPr>
+        <w:rPr>
+          <w:lang w:val="en-US"/>
+        </w:rPr>
+      </w:pPr>
+    </w:p>
+    <w:p>
+      <w:pPr>
+        <w:rPr>
+          <w:lang w:val="en-US"/>
+        </w:rPr>
+      </w:pPr>
+      <w:r>
+        <w:rPr>
+          <w:lang w:val="en-US"/>
+        </w:rPr>
+        <w:t>5. **Heatmap of Success Rate:** A 2D heatmap can be used to show the success rate with challenge type on one axis and attempt number on the other. This could give a good overall view of how success rate varies with challenge type and attempt.</w:t>
+      </w:r>
+    </w:p>
+    <w:p>
+      <w:pPr>
+        <w:rPr>
+          <w:lang w:val="en-US"/>
+        </w:rPr>
+      </w:pPr>
+    </w:p>
+    <w:p>
+      <w:pPr>
+        <w:rPr>
+          <w:lang w:val="en-US"/>
+        </w:rPr>
+      </w:pPr>
+      <w:r>
+        <w:rPr>
+          <w:lang w:val="en-US"/>
+        </w:rPr>
+        <w:t>6. **Improvement Over Time:** If you have data over a long period of time, you can plot a line graph showing how the overall success rate of the program has improved over time.</w:t>
       </w:r>
     </w:p>
     <w:p>
@@ -886,21 +687,7 @@
           <w:lang w:val="en-US"/>
         </w:rPr>
         <w:lastRenderedPageBreak/>
-        <w:t>7. **</w:t>
-      </w:r>
-      <w:proofErr w:type="gramStart"/>
-      <w:r>
-        <w:rPr>
-          <w:lang w:val="en-US"/>
-        </w:rPr>
-        <w:t>Statistics:*</w:t>
-      </w:r>
-      <w:proofErr w:type="gramEnd"/>
-      <w:r>
-        <w:rPr>
-          <w:lang w:val="en-US"/>
-        </w:rPr>
-        <w:t>* Basic statistics like mean, median, mode, and standard deviation for the number of attempts per challenge and success rate can provide a concise summary of your program's performance.</w:t>
+        <w:t>7. **Statistics:** Basic statistics like mean, median, mode, and standard deviation for the number of attempts per challenge and success rate can provide a concise summary of your program's performance.</w:t>
       </w:r>
     </w:p>
     <w:p>
@@ -967,267 +754,284 @@
         <w:rPr>
           <w:lang w:val="en-US"/>
         </w:rPr>
-        <w:t xml:space="preserve">Thanks for clarifying. Here are some additional suggestions that </w:t>
-      </w:r>
-      <w:proofErr w:type="gramStart"/>
-      <w:r>
-        <w:rPr>
-          <w:lang w:val="en-US"/>
-        </w:rPr>
-        <w:t>take into account</w:t>
-      </w:r>
-      <w:proofErr w:type="gramEnd"/>
-      <w:r>
-        <w:rPr>
-          <w:lang w:val="en-US"/>
-        </w:rPr>
-        <w:t xml:space="preserve"> the percentage of test cases passed:</w:t>
-      </w:r>
-    </w:p>
-    <w:p>
-      <w:pPr>
-        <w:rPr>
-          <w:lang w:val="en-US"/>
-        </w:rPr>
-      </w:pPr>
-    </w:p>
-    <w:p>
-      <w:pPr>
-        <w:rPr>
-          <w:lang w:val="en-US"/>
-        </w:rPr>
-      </w:pPr>
-      <w:r>
-        <w:rPr>
-          <w:lang w:val="en-US"/>
-        </w:rPr>
-        <w:t xml:space="preserve">1. **Average Test Case Success </w:t>
-      </w:r>
-      <w:proofErr w:type="gramStart"/>
-      <w:r>
-        <w:rPr>
-          <w:lang w:val="en-US"/>
-        </w:rPr>
-        <w:t>Rate:*</w:t>
-      </w:r>
-      <w:proofErr w:type="gramEnd"/>
-      <w:r>
-        <w:rPr>
-          <w:lang w:val="en-US"/>
-        </w:rPr>
-        <w:t>* For each challenge type and attempt number, compute the average percentage of test cases passed. This can be displayed as a bar chart or a line graph.</w:t>
-      </w:r>
-    </w:p>
-    <w:p>
-      <w:pPr>
-        <w:rPr>
-          <w:lang w:val="en-US"/>
-        </w:rPr>
-      </w:pPr>
-    </w:p>
-    <w:p>
-      <w:pPr>
-        <w:rPr>
-          <w:lang w:val="en-US"/>
-        </w:rPr>
-      </w:pPr>
-      <w:r>
-        <w:rPr>
-          <w:lang w:val="en-US"/>
-        </w:rPr>
-        <w:t xml:space="preserve">2. **Heatmap of Test Case Success </w:t>
-      </w:r>
-      <w:proofErr w:type="gramStart"/>
-      <w:r>
-        <w:rPr>
-          <w:lang w:val="en-US"/>
-        </w:rPr>
-        <w:t>Rate:*</w:t>
-      </w:r>
-      <w:proofErr w:type="gramEnd"/>
-      <w:r>
-        <w:rPr>
-          <w:lang w:val="en-US"/>
-        </w:rPr>
-        <w:t>* Similar to the previous heatmap suggestion, you could create a 2D heatmap with challenge type on one axis and attempt number on the other. The color at each point in the grid would represent the average percentage of test cases passed for that combination of challenge type and attempt number.</w:t>
-      </w:r>
-    </w:p>
-    <w:p>
-      <w:pPr>
-        <w:rPr>
-          <w:lang w:val="en-US"/>
-        </w:rPr>
-      </w:pPr>
-    </w:p>
-    <w:p>
-      <w:pPr>
-        <w:rPr>
-          <w:lang w:val="en-US"/>
-        </w:rPr>
-      </w:pPr>
-      <w:r>
-        <w:rPr>
-          <w:lang w:val="en-US"/>
-        </w:rPr>
-        <w:t xml:space="preserve">3. **Progression of Test Case Success </w:t>
-      </w:r>
-      <w:proofErr w:type="gramStart"/>
-      <w:r>
-        <w:rPr>
-          <w:lang w:val="en-US"/>
-        </w:rPr>
-        <w:t>Rate:*</w:t>
-      </w:r>
-      <w:proofErr w:type="gramEnd"/>
-      <w:r>
-        <w:rPr>
-          <w:lang w:val="en-US"/>
-        </w:rPr>
-        <w:t>* Plot a line graph showing how the percentage of test cases passed changes over the attempts for a particular type of challenge. This will give an idea of how the program improves over attempts.</w:t>
-      </w:r>
-    </w:p>
-    <w:p>
-      <w:pPr>
-        <w:rPr>
-          <w:lang w:val="en-US"/>
-        </w:rPr>
-      </w:pPr>
-    </w:p>
-    <w:p>
-      <w:pPr>
-        <w:rPr>
-          <w:lang w:val="en-US"/>
-        </w:rPr>
-      </w:pPr>
-      <w:r>
-        <w:rPr>
-          <w:lang w:val="en-US"/>
-        </w:rPr>
-        <w:t xml:space="preserve">4. **Distribution of Test Case Success </w:t>
-      </w:r>
-      <w:proofErr w:type="gramStart"/>
-      <w:r>
-        <w:rPr>
-          <w:lang w:val="en-US"/>
-        </w:rPr>
-        <w:t>Rate:*</w:t>
-      </w:r>
-      <w:proofErr w:type="gramEnd"/>
-      <w:r>
-        <w:rPr>
-          <w:lang w:val="en-US"/>
-        </w:rPr>
-        <w:t>* Plot histograms or boxplots for the distribution of the percentage of test cases passed for each type of challenge. This can help identify any skewness in the results and pinpoint challenges that are particularly difficult or easy for your program.</w:t>
-      </w:r>
-    </w:p>
-    <w:p>
-      <w:pPr>
-        <w:rPr>
-          <w:lang w:val="en-US"/>
-        </w:rPr>
-      </w:pPr>
-    </w:p>
-    <w:p>
-      <w:pPr>
-        <w:rPr>
-          <w:lang w:val="en-US"/>
-        </w:rPr>
-      </w:pPr>
-      <w:r>
-        <w:rPr>
-          <w:lang w:val="en-US"/>
-        </w:rPr>
-        <w:t xml:space="preserve">5. **Correlation between Attempts and Test Case Success </w:t>
-      </w:r>
-      <w:proofErr w:type="gramStart"/>
-      <w:r>
-        <w:rPr>
-          <w:lang w:val="en-US"/>
-        </w:rPr>
-        <w:t>Rate:*</w:t>
-      </w:r>
-      <w:proofErr w:type="gramEnd"/>
-      <w:r>
-        <w:rPr>
-          <w:lang w:val="en-US"/>
-        </w:rPr>
-        <w:t>* You can create a scatter plot with attempt number on one axis and percentage of test cases passed on the other. This can help identify trends or patterns between the number of attempts and success rate. You can compute the correlation coefficient to quantify this relationship.</w:t>
-      </w:r>
-    </w:p>
-    <w:p>
-      <w:pPr>
-        <w:rPr>
-          <w:lang w:val="en-US"/>
-        </w:rPr>
-      </w:pPr>
-    </w:p>
-    <w:p>
-      <w:pPr>
-        <w:rPr>
-          <w:lang w:val="en-US"/>
-        </w:rPr>
-      </w:pPr>
-      <w:r>
-        <w:rPr>
-          <w:lang w:val="en-US"/>
-        </w:rPr>
-        <w:t xml:space="preserve">6. **Statistics of Test Case Success </w:t>
-      </w:r>
-      <w:proofErr w:type="gramStart"/>
-      <w:r>
-        <w:rPr>
-          <w:lang w:val="en-US"/>
-        </w:rPr>
-        <w:t>Rate:*</w:t>
-      </w:r>
-      <w:proofErr w:type="gramEnd"/>
-      <w:r>
-        <w:rPr>
-          <w:lang w:val="en-US"/>
-        </w:rPr>
-        <w:t>* Similar to basic statistics on the number of attempts, you can compute mean, median, mode, and standard deviation for the percentage of test cases passed. This can provide insights into the central tendency and variability of your program's performance.</w:t>
-      </w:r>
-    </w:p>
-    <w:p>
-      <w:pPr>
-        <w:rPr>
-          <w:lang w:val="en-US"/>
-        </w:rPr>
-      </w:pPr>
-    </w:p>
-    <w:p>
-      <w:pPr>
-        <w:rPr>
-          <w:lang w:val="en-US"/>
-        </w:rPr>
-      </w:pPr>
-      <w:r>
-        <w:rPr>
-          <w:lang w:val="en-US"/>
-        </w:rPr>
-        <w:t xml:space="preserve">7. **Revision Impact on Test Case Success </w:t>
-      </w:r>
-      <w:proofErr w:type="gramStart"/>
-      <w:r>
-        <w:rPr>
-          <w:lang w:val="en-US"/>
-        </w:rPr>
-        <w:t>Rate:*</w:t>
-      </w:r>
-      <w:proofErr w:type="gramEnd"/>
-      <w:r>
-        <w:rPr>
-          <w:lang w:val="en-US"/>
-        </w:rPr>
-        <w:t>* Plot a line graph showing how the percentage of test cases passed changes after each revision. This would provide insights into how effectively the program uses the feedback to improve its answers.</w:t>
-      </w:r>
-    </w:p>
-    <w:p>
-      <w:pPr>
-        <w:rPr>
-          <w:lang w:val="en-US"/>
-        </w:rPr>
-      </w:pPr>
+        <w:t>Thanks for clarifying. Here are some additional suggestions that take into account the percentage of test cases passed:</w:t>
+      </w:r>
+    </w:p>
+    <w:p>
+      <w:pPr>
+        <w:rPr>
+          <w:lang w:val="en-US"/>
+        </w:rPr>
+      </w:pPr>
+    </w:p>
+    <w:p>
+      <w:pPr>
+        <w:rPr>
+          <w:lang w:val="en-US"/>
+        </w:rPr>
+      </w:pPr>
+      <w:r>
+        <w:rPr>
+          <w:lang w:val="en-US"/>
+        </w:rPr>
+        <w:t>1. **Average Test Case Success Rate:** For each challenge type and attempt number, compute the average percentage of test cases passed. This can be displayed as a bar chart or a line graph.</w:t>
+      </w:r>
+    </w:p>
+    <w:p>
+      <w:pPr>
+        <w:rPr>
+          <w:lang w:val="en-US"/>
+        </w:rPr>
+      </w:pPr>
+    </w:p>
+    <w:p>
+      <w:pPr>
+        <w:rPr>
+          <w:lang w:val="en-US"/>
+        </w:rPr>
+      </w:pPr>
+      <w:r>
+        <w:rPr>
+          <w:lang w:val="en-US"/>
+        </w:rPr>
+        <w:t>2. **Heatmap of Test Case Success Rate:** Similar to the previous heatmap suggestion, you could create a 2D heatmap with challenge type on one axis and attempt number on the other. The color at each point in the grid would represent the average percentage of test cases passed for that combination of challenge type and attempt number.</w:t>
+      </w:r>
+    </w:p>
+    <w:p>
+      <w:pPr>
+        <w:rPr>
+          <w:lang w:val="en-US"/>
+        </w:rPr>
+      </w:pPr>
+    </w:p>
+    <w:p>
+      <w:pPr>
+        <w:rPr>
+          <w:lang w:val="en-US"/>
+        </w:rPr>
+      </w:pPr>
+      <w:r>
+        <w:rPr>
+          <w:lang w:val="en-US"/>
+        </w:rPr>
+        <w:t>3. **Progression of Test Case Success Rate:** Plot a line graph showing how the percentage of test cases passed changes over the attempts for a particular type of challenge. This will give an idea of how the program improves over attempts.</w:t>
+      </w:r>
+    </w:p>
+    <w:p>
+      <w:pPr>
+        <w:rPr>
+          <w:lang w:val="en-US"/>
+        </w:rPr>
+      </w:pPr>
+    </w:p>
+    <w:p>
+      <w:pPr>
+        <w:rPr>
+          <w:lang w:val="en-US"/>
+        </w:rPr>
+      </w:pPr>
+      <w:r>
+        <w:rPr>
+          <w:lang w:val="en-US"/>
+        </w:rPr>
+        <w:t>4. **Distribution of Test Case Success Rate:** Plot histograms or boxplots for the distribution of the percentage of test cases passed for each type of challenge. This can help identify any skewness in the results and pinpoint challenges that are particularly difficult or easy for your program.</w:t>
+      </w:r>
+    </w:p>
+    <w:p>
+      <w:pPr>
+        <w:rPr>
+          <w:lang w:val="en-US"/>
+        </w:rPr>
+      </w:pPr>
+    </w:p>
+    <w:p>
+      <w:pPr>
+        <w:rPr>
+          <w:lang w:val="en-US"/>
+        </w:rPr>
+      </w:pPr>
+      <w:r>
+        <w:rPr>
+          <w:lang w:val="en-US"/>
+        </w:rPr>
+        <w:t>5. **Correlation between Attempts and Test Case Success Rate:** You can create a scatter plot with attempt number on one axis and percentage of test cases passed on the other. This can help identify trends or patterns between the number of attempts and success rate. You can compute the correlation coefficient to quantify this relationship.</w:t>
+      </w:r>
+    </w:p>
+    <w:p>
+      <w:pPr>
+        <w:rPr>
+          <w:lang w:val="en-US"/>
+        </w:rPr>
+      </w:pPr>
+    </w:p>
+    <w:p>
+      <w:pPr>
+        <w:rPr>
+          <w:lang w:val="en-US"/>
+        </w:rPr>
+      </w:pPr>
+      <w:r>
+        <w:rPr>
+          <w:lang w:val="en-US"/>
+        </w:rPr>
+        <w:t>6. **Statistics of Test Case Success Rate:** Similar to basic statistics on the number of attempts, you can compute mean, median, mode, and standard deviation for the percentage of test cases passed. This can provide insights into the central tendency and variability of your program's performance.</w:t>
+      </w:r>
+    </w:p>
+    <w:p>
+      <w:pPr>
+        <w:rPr>
+          <w:lang w:val="en-US"/>
+        </w:rPr>
+      </w:pPr>
+    </w:p>
+    <w:p>
+      <w:pPr>
+        <w:rPr>
+          <w:lang w:val="en-US"/>
+        </w:rPr>
+      </w:pPr>
+      <w:r>
+        <w:rPr>
+          <w:lang w:val="en-US"/>
+        </w:rPr>
+        <w:t>7. **Revision Impact on Test Case Success Rate:** Plot a line graph showing how the percentage of test cases passed changes after each revision. This would provide insights into how effectively the program uses the feedback to improve its answers.</w:t>
+      </w:r>
+    </w:p>
+    <w:p>
+      <w:pPr>
+        <w:rPr>
+          <w:lang w:val="en-US"/>
+        </w:rPr>
+      </w:pPr>
+    </w:p>
+    <w:p>
+      <w:pPr>
+        <w:rPr>
+          <w:lang w:val="en-US"/>
+        </w:rPr>
+      </w:pPr>
+    </w:p>
+    <w:p>
+      <w:pPr>
+        <w:rPr>
+          <w:lang w:val="en-US"/>
+        </w:rPr>
+      </w:pPr>
+      <w:r>
+        <w:rPr>
+          <w:lang w:val="en-US"/>
+        </w:rPr>
+        <w:lastRenderedPageBreak/>
+        <w:t>What I am going to measure:</w:t>
+      </w:r>
+    </w:p>
+    <w:p>
+      <w:pPr>
+        <w:pStyle w:val="Paragraphedeliste"/>
+        <w:numPr>
+          <w:ilvl w:val="0"/>
+          <w:numId w:val="1"/>
+        </w:numPr>
+        <w:rPr>
+          <w:lang w:val="en-US"/>
+        </w:rPr>
+      </w:pPr>
+      <w:r>
+        <w:rPr>
+          <w:lang w:val="en-US"/>
+        </w:rPr>
+        <w:t>Line plot showing all walks of not perfectly solved attempts</w:t>
+      </w:r>
+    </w:p>
+    <w:p>
+      <w:pPr>
+        <w:pStyle w:val="Paragraphedeliste"/>
+        <w:numPr>
+          <w:ilvl w:val="0"/>
+          <w:numId w:val="1"/>
+        </w:numPr>
+        <w:rPr>
+          <w:lang w:val="en-US"/>
+        </w:rPr>
+      </w:pPr>
+      <w:r>
+        <w:rPr>
+          <w:lang w:val="en-US"/>
+        </w:rPr>
+        <w:t>Percentage of unsolved cases in first attempt solved by repetition</w:t>
+      </w:r>
+    </w:p>
+    <w:p>
+      <w:pPr>
+        <w:pStyle w:val="Paragraphedeliste"/>
+        <w:numPr>
+          <w:ilvl w:val="0"/>
+          <w:numId w:val="1"/>
+        </w:numPr>
+        <w:rPr>
+          <w:lang w:val="en-US"/>
+        </w:rPr>
+      </w:pPr>
+      <w:r>
+        <w:rPr>
+          <w:lang w:val="en-US"/>
+        </w:rPr>
+        <w:t>Average increase of test cases passed from attempt 0 to 1/ attempt 1 to 2</w:t>
+      </w:r>
+    </w:p>
+    <w:p>
+      <w:pPr>
+        <w:pStyle w:val="Paragraphedeliste"/>
+        <w:numPr>
+          <w:ilvl w:val="0"/>
+          <w:numId w:val="1"/>
+        </w:numPr>
+        <w:rPr>
+          <w:lang w:val="en-US"/>
+        </w:rPr>
+      </w:pPr>
+      <w:r>
+        <w:rPr>
+          <w:lang w:val="en-US"/>
+        </w:rPr>
+        <w:t>Average increase of test cases passed per attempt by</w:t>
+      </w:r>
+    </w:p>
+    <w:p>
+      <w:pPr>
+        <w:pStyle w:val="Paragraphedeliste"/>
+        <w:numPr>
+          <w:ilvl w:val="1"/>
+          <w:numId w:val="1"/>
+        </w:numPr>
+        <w:rPr>
+          <w:lang w:val="en-US"/>
+        </w:rPr>
+      </w:pPr>
+      <w:r>
+        <w:rPr>
+          <w:lang w:val="en-US"/>
+        </w:rPr>
+        <w:t>Starting with cases passed at attempt 0 below 50 %</w:t>
+      </w:r>
+    </w:p>
+    <w:p>
+      <w:pPr>
+        <w:pStyle w:val="Paragraphedeliste"/>
+        <w:numPr>
+          <w:ilvl w:val="1"/>
+          <w:numId w:val="1"/>
+        </w:numPr>
+        <w:rPr>
+          <w:lang w:val="en-US"/>
+        </w:rPr>
+      </w:pPr>
+      <w:r>
+        <w:rPr>
+          <w:lang w:val="en-US"/>
+        </w:rPr>
+        <w:t>Starting with cases passed at attempt 0 above 50 %</w:t>
+      </w:r>
     </w:p>
     <w:p>
       <w:pPr>
@@ -1236,11 +1040,18 @@
           <w:lang w:val="en-US"/>
         </w:rPr>
       </w:pPr>
-      <w:r>
-        <w:rPr>
-          <w:lang w:val="en-US"/>
-        </w:rPr>
-        <w:lastRenderedPageBreak/>
+    </w:p>
+    <w:p>
+      <w:pPr>
+        <w:pStyle w:val="Titre2"/>
+        <w:rPr>
+          <w:lang w:val="en-US"/>
+        </w:rPr>
+      </w:pPr>
+      <w:r>
+        <w:rPr>
+          <w:lang w:val="en-US"/>
+        </w:rPr>
         <w:t>Memory and runtime optimization</w:t>
       </w:r>
     </w:p>
@@ -1289,6 +1100,76 @@
           <w:lang w:val="en-US"/>
         </w:rPr>
         <w:t>You are a pro programmer …</w:t>
+      </w:r>
+    </w:p>
+    <w:p>
+      <w:pPr>
+        <w:rPr>
+          <w:lang w:val="en-US"/>
+        </w:rPr>
+      </w:pPr>
+    </w:p>
+    <w:p>
+      <w:pPr>
+        <w:pStyle w:val="Titre2"/>
+        <w:rPr>
+          <w:lang w:val="en-US"/>
+        </w:rPr>
+      </w:pPr>
+      <w:r>
+        <w:rPr>
+          <w:lang w:val="en-US"/>
+        </w:rPr>
+        <w:t>Wisdom of crowds</w:t>
+      </w:r>
+    </w:p>
+    <w:p>
+      <w:pPr>
+        <w:rPr>
+          <w:lang w:val="en-US"/>
+        </w:rPr>
+      </w:pPr>
+      <w:r>
+        <w:rPr>
+          <w:lang w:val="en-US"/>
+        </w:rPr>
+        <w:t>What if I put multiple agents in parallel and let one decide what answer to take</w:t>
+      </w:r>
+    </w:p>
+    <w:p>
+      <w:pPr>
+        <w:rPr>
+          <w:lang w:val="en-US"/>
+        </w:rPr>
+      </w:pPr>
+    </w:p>
+    <w:p>
+      <w:pPr>
+        <w:pStyle w:val="Titre2"/>
+        <w:rPr>
+          <w:lang w:val="en-US"/>
+        </w:rPr>
+      </w:pPr>
+      <w:r>
+        <w:rPr>
+          <w:lang w:val="en-US"/>
+        </w:rPr>
+        <w:t>System message engineering</w:t>
+      </w:r>
+    </w:p>
+    <w:p>
+      <w:pPr>
+        <w:rPr>
+          <w:lang w:val="en-US"/>
+        </w:rPr>
+      </w:pPr>
+      <w:r>
+        <w:rPr>
+          <w:rFonts w:ascii="Helvetica" w:hAnsi="Helvetica"/>
+          <w:color w:val="202123"/>
+          <w:shd w:val="clear" w:color="auto" w:fill="F7F7F8"/>
+        </w:rPr>
+        <w:t>Hallucinated outputs in function calls can often be mitigated with a system message. For example, if you find that a model is generating function calls with functions that weren't provided to it, try using a system message that says: "Only use the functions you have been provided with."</w:t>
       </w:r>
     </w:p>
     <w:sectPr>
@@ -1357,7 +1238,7 @@
         <w:rFonts w:ascii="Calibri" w:eastAsiaTheme="minorHAnsi" w:hAnsi="Calibri" w:cs="Calibri" w:hint="default"/>
       </w:rPr>
     </w:lvl>
-    <w:lvl w:ilvl="1" w:tplc="040C0003" w:tentative="1">
+    <w:lvl w:ilvl="1" w:tplc="040C0003">
       <w:start w:val="1"/>
       <w:numFmt w:val="bullet"/>
       <w:lvlText w:val="o"/>

</xml_diff>

<commit_message>
chatgpt is doing weird shit
</commit_message>
<xml_diff>
--- a/Experimental Design.docx
+++ b/Experimental Design.docx
@@ -6,8 +6,13 @@
       <w:pPr>
         <w:pStyle w:val="Titre1"/>
       </w:pPr>
-      <w:r>
-        <w:t>Experimental Design</w:t>
+      <w:proofErr w:type="spellStart"/>
+      <w:r>
+        <w:t>Experimental</w:t>
+      </w:r>
+      <w:proofErr w:type="spellEnd"/>
+      <w:r>
+        <w:t xml:space="preserve"> Design</w:t>
       </w:r>
     </w:p>
     <w:p/>
@@ -41,7 +46,21 @@
         <w:rPr>
           <w:lang w:val="en-US"/>
         </w:rPr>
-        <w:t>ogramming ability of generative AI models. The current study focuses on solving programming challenges of various difficulty and type of leetcode.</w:t>
+        <w:t xml:space="preserve">ogramming ability of generative AI models. The current study focuses on solving programming challenges of various difficulty and type of </w:t>
+      </w:r>
+      <w:proofErr w:type="spellStart"/>
+      <w:r>
+        <w:rPr>
+          <w:lang w:val="en-US"/>
+        </w:rPr>
+        <w:t>leetcode</w:t>
+      </w:r>
+      <w:proofErr w:type="spellEnd"/>
+      <w:r>
+        <w:rPr>
+          <w:lang w:val="en-US"/>
+        </w:rPr>
+        <w:t>.</w:t>
       </w:r>
     </w:p>
     <w:p>
@@ -138,12 +157,14 @@
           <w:lang w:val="en-US"/>
         </w:rPr>
       </w:pPr>
+      <w:proofErr w:type="spellStart"/>
       <w:r>
         <w:rPr>
           <w:lang w:val="en-US"/>
         </w:rPr>
         <w:t>Optimisation</w:t>
       </w:r>
+      <w:proofErr w:type="spellEnd"/>
     </w:p>
     <w:p>
       <w:pPr>
@@ -168,7 +189,21 @@
         <w:rPr>
           <w:lang w:val="en-US"/>
         </w:rPr>
-        <w:t xml:space="preserve"> in the one shot approach</w:t>
+        <w:t xml:space="preserve"> in the </w:t>
+      </w:r>
+      <w:proofErr w:type="gramStart"/>
+      <w:r>
+        <w:rPr>
+          <w:lang w:val="en-US"/>
+        </w:rPr>
+        <w:t>one shot</w:t>
+      </w:r>
+      <w:proofErr w:type="gramEnd"/>
+      <w:r>
+        <w:rPr>
+          <w:lang w:val="en-US"/>
+        </w:rPr>
+        <w:t xml:space="preserve"> approach</w:t>
       </w:r>
       <w:r>
         <w:rPr>
@@ -176,6 +211,354 @@
         </w:rPr>
         <w:t>, the models ability to answer the raw question is evaluated. However, there are multiple options to increase the capability of the model.</w:t>
       </w:r>
+    </w:p>
+    <w:p>
+      <w:pPr>
+        <w:rPr>
+          <w:lang w:val="en-US"/>
+        </w:rPr>
+      </w:pPr>
+    </w:p>
+    <w:p>
+      <w:pPr>
+        <w:rPr>
+          <w:lang w:val="en-US"/>
+        </w:rPr>
+      </w:pPr>
+      <w:r>
+        <w:rPr>
+          <w:lang w:val="en-US"/>
+        </w:rPr>
+        <w:t xml:space="preserve">Say that initially no system variables were used. Give example of EXP01 </w:t>
+      </w:r>
+      <w:proofErr w:type="spellStart"/>
+      <w:r>
+        <w:rPr>
+          <w:lang w:val="en-US"/>
+        </w:rPr>
+        <w:t>golang_no_sys</w:t>
+      </w:r>
+      <w:proofErr w:type="spellEnd"/>
+      <w:r>
+        <w:rPr>
+          <w:lang w:val="en-US"/>
+        </w:rPr>
+        <w:t xml:space="preserve"> result.</w:t>
+      </w:r>
+      <w:r>
+        <w:rPr>
+          <w:lang w:val="en-US"/>
+        </w:rPr>
+        <w:t xml:space="preserve"> (the constraints of keeping in alignment with the coding templates and not doing imports or main was only mentioned at the end of the prompt, not in the system </w:t>
+      </w:r>
+      <w:proofErr w:type="gramStart"/>
+      <w:r>
+        <w:rPr>
+          <w:lang w:val="en-US"/>
+        </w:rPr>
+        <w:t xml:space="preserve">variables) </w:t>
+      </w:r>
+      <w:r>
+        <w:rPr>
+          <w:lang w:val="en-US"/>
+        </w:rPr>
+        <w:t xml:space="preserve"> Then</w:t>
+      </w:r>
+      <w:proofErr w:type="gramEnd"/>
+      <w:r>
+        <w:rPr>
+          <w:lang w:val="en-US"/>
+        </w:rPr>
+        <w:t xml:space="preserve"> compare to the one with system variables used.</w:t>
+      </w:r>
+    </w:p>
+    <w:p>
+      <w:pPr>
+        <w:rPr>
+          <w:lang w:val="en-US"/>
+        </w:rPr>
+      </w:pPr>
+    </w:p>
+    <w:p>
+      <w:pPr>
+        <w:rPr>
+          <w:lang w:val="en-US"/>
+        </w:rPr>
+      </w:pPr>
+      <w:r>
+        <w:rPr>
+          <w:lang w:val="en-US"/>
+        </w:rPr>
+        <w:t>But even with the system variables in place, the system sometimes ignores them</w:t>
+      </w:r>
+      <w:r>
+        <w:rPr>
+          <w:lang w:val="en-US"/>
+        </w:rPr>
+        <w:t xml:space="preserve"> (creation of main in script although clearly instructed not to)</w:t>
+      </w:r>
+      <w:r>
+        <w:rPr>
+          <w:lang w:val="en-US"/>
+        </w:rPr>
+        <w:t>:</w:t>
+      </w:r>
+    </w:p>
+    <w:p>
+      <w:r>
+        <w:t xml:space="preserve">E.G. EXP01 </w:t>
+      </w:r>
+      <w:proofErr w:type="spellStart"/>
+      <w:r>
+        <w:t>golang_sys</w:t>
+      </w:r>
+      <w:proofErr w:type="spellEnd"/>
+      <w:r>
+        <w:t xml:space="preserve"> </w:t>
+      </w:r>
+      <w:r>
+        <w:t>–</w:t>
+      </w:r>
+      <w:r>
+        <w:t xml:space="preserve"> question</w:t>
+      </w:r>
+      <w:r>
+        <w:t xml:space="preserve"> 2267 attempt2</w:t>
+      </w:r>
+    </w:p>
+    <w:p/>
+    <w:p>
+      <w:pPr>
+        <w:rPr>
+          <w:lang w:val="en-US"/>
+        </w:rPr>
+      </w:pPr>
+      <w:proofErr w:type="spellStart"/>
+      <w:r>
+        <w:rPr>
+          <w:lang w:val="en-US"/>
+        </w:rPr>
+        <w:t>func</w:t>
+      </w:r>
+      <w:proofErr w:type="spellEnd"/>
+      <w:r>
+        <w:rPr>
+          <w:lang w:val="en-US"/>
+        </w:rPr>
+        <w:t xml:space="preserve"> </w:t>
+      </w:r>
+      <w:proofErr w:type="gramStart"/>
+      <w:r>
+        <w:rPr>
+          <w:lang w:val="en-US"/>
+        </w:rPr>
+        <w:t>main(</w:t>
+      </w:r>
+      <w:proofErr w:type="gramEnd"/>
+      <w:r>
+        <w:rPr>
+          <w:lang w:val="en-US"/>
+        </w:rPr>
+        <w:t>) {</w:t>
+      </w:r>
+    </w:p>
+    <w:p>
+      <w:pPr>
+        <w:rPr>
+          <w:lang w:val="en-US"/>
+        </w:rPr>
+      </w:pPr>
+      <w:r>
+        <w:rPr>
+          <w:lang w:val="en-US"/>
+        </w:rPr>
+        <w:t xml:space="preserve">    </w:t>
+      </w:r>
+      <w:proofErr w:type="gramStart"/>
+      <w:r>
+        <w:rPr>
+          <w:lang w:val="en-US"/>
+        </w:rPr>
+        <w:t>m :</w:t>
+      </w:r>
+      <w:proofErr w:type="gramEnd"/>
+      <w:r>
+        <w:rPr>
+          <w:lang w:val="en-US"/>
+        </w:rPr>
+        <w:t>= 4</w:t>
+      </w:r>
+    </w:p>
+    <w:p>
+      <w:pPr>
+        <w:rPr>
+          <w:lang w:val="en-US"/>
+        </w:rPr>
+      </w:pPr>
+      <w:r>
+        <w:rPr>
+          <w:lang w:val="en-US"/>
+        </w:rPr>
+        <w:t xml:space="preserve">    </w:t>
+      </w:r>
+      <w:proofErr w:type="gramStart"/>
+      <w:r>
+        <w:rPr>
+          <w:lang w:val="en-US"/>
+        </w:rPr>
+        <w:t>n :</w:t>
+      </w:r>
+      <w:proofErr w:type="gramEnd"/>
+      <w:r>
+        <w:rPr>
+          <w:lang w:val="en-US"/>
+        </w:rPr>
+        <w:t>= 6</w:t>
+      </w:r>
+    </w:p>
+    <w:p>
+      <w:pPr>
+        <w:rPr>
+          <w:lang w:val="en-US"/>
+        </w:rPr>
+      </w:pPr>
+      <w:r>
+        <w:rPr>
+          <w:lang w:val="en-US"/>
+        </w:rPr>
+        <w:t xml:space="preserve">    </w:t>
+      </w:r>
+      <w:proofErr w:type="gramStart"/>
+      <w:r>
+        <w:rPr>
+          <w:lang w:val="en-US"/>
+        </w:rPr>
+        <w:t>guards :</w:t>
+      </w:r>
+      <w:proofErr w:type="gramEnd"/>
+      <w:r>
+        <w:rPr>
+          <w:lang w:val="en-US"/>
+        </w:rPr>
+        <w:t>= [][]int{{0,0},{1,1},{2,3}}</w:t>
+      </w:r>
+    </w:p>
+    <w:p>
+      <w:pPr>
+        <w:rPr>
+          <w:lang w:val="en-US"/>
+        </w:rPr>
+      </w:pPr>
+      <w:r>
+        <w:rPr>
+          <w:lang w:val="en-US"/>
+        </w:rPr>
+        <w:t xml:space="preserve">    </w:t>
+      </w:r>
+      <w:proofErr w:type="gramStart"/>
+      <w:r>
+        <w:rPr>
+          <w:lang w:val="en-US"/>
+        </w:rPr>
+        <w:t>walls :</w:t>
+      </w:r>
+      <w:proofErr w:type="gramEnd"/>
+      <w:r>
+        <w:rPr>
+          <w:lang w:val="en-US"/>
+        </w:rPr>
+        <w:t>= [][]int{{0,1},{2,2},{1,4}}</w:t>
+      </w:r>
+    </w:p>
+    <w:p>
+      <w:pPr>
+        <w:rPr>
+          <w:lang w:val="en-US"/>
+        </w:rPr>
+      </w:pPr>
+      <w:r>
+        <w:rPr>
+          <w:lang w:val="en-US"/>
+        </w:rPr>
+        <w:t xml:space="preserve">    </w:t>
+      </w:r>
+      <w:proofErr w:type="gramStart"/>
+      <w:r>
+        <w:rPr>
+          <w:lang w:val="en-US"/>
+        </w:rPr>
+        <w:t>result :</w:t>
+      </w:r>
+      <w:proofErr w:type="gramEnd"/>
+      <w:r>
+        <w:rPr>
+          <w:lang w:val="en-US"/>
+        </w:rPr>
+        <w:t xml:space="preserve">= </w:t>
+      </w:r>
+      <w:proofErr w:type="spellStart"/>
+      <w:r>
+        <w:rPr>
+          <w:lang w:val="en-US"/>
+        </w:rPr>
+        <w:t>countUnguarded</w:t>
+      </w:r>
+      <w:proofErr w:type="spellEnd"/>
+      <w:r>
+        <w:rPr>
+          <w:lang w:val="en-US"/>
+        </w:rPr>
+        <w:t>(m, n, guards, walls)</w:t>
+      </w:r>
+    </w:p>
+    <w:p>
+      <w:pPr>
+        <w:rPr>
+          <w:lang w:val="en-US"/>
+        </w:rPr>
+      </w:pPr>
+      <w:r>
+        <w:rPr>
+          <w:lang w:val="en-US"/>
+        </w:rPr>
+        <w:t xml:space="preserve">    </w:t>
+      </w:r>
+      <w:proofErr w:type="spellStart"/>
+      <w:proofErr w:type="gramStart"/>
+      <w:r>
+        <w:rPr>
+          <w:lang w:val="en-US"/>
+        </w:rPr>
+        <w:t>fmt.Println</w:t>
+      </w:r>
+      <w:proofErr w:type="spellEnd"/>
+      <w:proofErr w:type="gramEnd"/>
+      <w:r>
+        <w:rPr>
+          <w:lang w:val="en-US"/>
+        </w:rPr>
+        <w:t>(result)</w:t>
+      </w:r>
+    </w:p>
+    <w:p>
+      <w:pPr>
+        <w:rPr>
+          <w:lang w:val="en-US"/>
+        </w:rPr>
+      </w:pPr>
+      <w:r>
+        <w:rPr>
+          <w:lang w:val="en-US"/>
+        </w:rPr>
+        <w:t>}</w:t>
+      </w:r>
+    </w:p>
+    <w:p>
+      <w:pPr>
+        <w:rPr>
+          <w:lang w:val="en-US"/>
+        </w:rPr>
+      </w:pPr>
     </w:p>
     <w:p>
       <w:pPr>
@@ -198,6 +581,7 @@
           <w:bCs/>
           <w:lang w:val="en-US"/>
         </w:rPr>
+        <w:lastRenderedPageBreak/>
         <w:t>Feedback loops</w:t>
       </w:r>
     </w:p>
@@ -211,7 +595,21 @@
         <w:rPr>
           <w:lang w:val="en-US"/>
         </w:rPr>
-        <w:t>In case not all test cases are passed, the model can receive the error message. This process can repeated X times and the program’s ability to take into account the user’s feedback can be evaluated.</w:t>
+        <w:t xml:space="preserve">In case not all test cases are passed, the model can receive the error message. This process can </w:t>
+      </w:r>
+      <w:proofErr w:type="gramStart"/>
+      <w:r>
+        <w:rPr>
+          <w:lang w:val="en-US"/>
+        </w:rPr>
+        <w:t>repeated</w:t>
+      </w:r>
+      <w:proofErr w:type="gramEnd"/>
+      <w:r>
+        <w:rPr>
+          <w:lang w:val="en-US"/>
+        </w:rPr>
+        <w:t xml:space="preserve"> X times and the program’s ability to take into account the user’s feedback can be evaluated.</w:t>
       </w:r>
     </w:p>
     <w:p>
@@ -323,20 +721,42 @@
         <w:rPr>
           <w:lang w:val="en-US"/>
         </w:rPr>
-        <w:t>Dataset: sampled_df</w:t>
-      </w:r>
-    </w:p>
-    <w:p>
-      <w:pPr>
-        <w:rPr>
-          <w:lang w:val="en-US"/>
-        </w:rPr>
-      </w:pPr>
-      <w:r>
-        <w:rPr>
-          <w:lang w:val="en-US"/>
-        </w:rPr>
-        <w:t>Constraints: Only before 2021, easy, medium and hard questions from all types</w:t>
+        <w:t xml:space="preserve">Dataset: </w:t>
+      </w:r>
+      <w:proofErr w:type="spellStart"/>
+      <w:r>
+        <w:rPr>
+          <w:lang w:val="en-US"/>
+        </w:rPr>
+        <w:t>sampled_df</w:t>
+      </w:r>
+      <w:proofErr w:type="spellEnd"/>
+    </w:p>
+    <w:p>
+      <w:pPr>
+        <w:rPr>
+          <w:lang w:val="en-US"/>
+        </w:rPr>
+      </w:pPr>
+      <w:r>
+        <w:rPr>
+          <w:lang w:val="en-US"/>
+        </w:rPr>
+        <w:t xml:space="preserve">Constraints: Only before 2021, easy, </w:t>
+      </w:r>
+      <w:proofErr w:type="gramStart"/>
+      <w:r>
+        <w:rPr>
+          <w:lang w:val="en-US"/>
+        </w:rPr>
+        <w:t>medium</w:t>
+      </w:r>
+      <w:proofErr w:type="gramEnd"/>
+      <w:r>
+        <w:rPr>
+          <w:lang w:val="en-US"/>
+        </w:rPr>
+        <w:t xml:space="preserve"> and hard questions from all types</w:t>
       </w:r>
     </w:p>
     <w:p>
@@ -362,7 +782,6 @@
         <w:rPr>
           <w:lang w:val="en-US"/>
         </w:rPr>
-        <w:lastRenderedPageBreak/>
         <w:t>Remarks: There are only 2 hard optimization problems (for free)</w:t>
       </w:r>
     </w:p>
@@ -398,8 +817,16 @@
         <w:rPr>
           <w:lang w:val="en-US"/>
         </w:rPr>
-        <w:t>Dataset: sampled_df_hard</w:t>
-      </w:r>
+        <w:t xml:space="preserve">Dataset: </w:t>
+      </w:r>
+      <w:proofErr w:type="spellStart"/>
+      <w:r>
+        <w:rPr>
+          <w:lang w:val="en-US"/>
+        </w:rPr>
+        <w:t>sampled_df_hard</w:t>
+      </w:r>
+      <w:proofErr w:type="spellEnd"/>
     </w:p>
     <w:p>
       <w:pPr>
@@ -479,35 +906,57 @@
         <w:rPr>
           <w:lang w:val="en-US"/>
         </w:rPr>
-        <w:t>There is actually one question that gets used twice (1402)</w:t>
-      </w:r>
-    </w:p>
-    <w:p>
-      <w:pPr>
-        <w:rPr>
-          <w:lang w:val="en-US"/>
-        </w:rPr>
-      </w:pPr>
-    </w:p>
-    <w:p>
-      <w:pPr>
-        <w:rPr>
-          <w:lang w:val="en-US"/>
-        </w:rPr>
-      </w:pPr>
-    </w:p>
-    <w:p>
-      <w:pPr>
-        <w:rPr>
-          <w:lang w:val="en-US"/>
-        </w:rPr>
-      </w:pPr>
-      <w:r>
-        <w:rPr>
-          <w:lang w:val="en-US"/>
-        </w:rPr>
-        <w:t>Suggestions on evaluation from chatgpt</w:t>
-      </w:r>
+        <w:t xml:space="preserve">There is </w:t>
+      </w:r>
+      <w:proofErr w:type="gramStart"/>
+      <w:r>
+        <w:rPr>
+          <w:lang w:val="en-US"/>
+        </w:rPr>
+        <w:t>actually one</w:t>
+      </w:r>
+      <w:proofErr w:type="gramEnd"/>
+      <w:r>
+        <w:rPr>
+          <w:lang w:val="en-US"/>
+        </w:rPr>
+        <w:t xml:space="preserve"> question that gets used twice (1402)</w:t>
+      </w:r>
+    </w:p>
+    <w:p>
+      <w:pPr>
+        <w:rPr>
+          <w:lang w:val="en-US"/>
+        </w:rPr>
+      </w:pPr>
+    </w:p>
+    <w:p>
+      <w:pPr>
+        <w:rPr>
+          <w:lang w:val="en-US"/>
+        </w:rPr>
+      </w:pPr>
+    </w:p>
+    <w:p>
+      <w:pPr>
+        <w:rPr>
+          <w:lang w:val="en-US"/>
+        </w:rPr>
+      </w:pPr>
+      <w:r>
+        <w:rPr>
+          <w:lang w:val="en-US"/>
+        </w:rPr>
+        <w:t xml:space="preserve">Suggestions on evaluation from </w:t>
+      </w:r>
+      <w:proofErr w:type="spellStart"/>
+      <w:r>
+        <w:rPr>
+          <w:lang w:val="en-US"/>
+        </w:rPr>
+        <w:t>chatgpt</w:t>
+      </w:r>
+      <w:proofErr w:type="spellEnd"/>
     </w:p>
     <w:p>
       <w:pPr>
@@ -566,107 +1015,21 @@
         <w:rPr>
           <w:lang w:val="en-US"/>
         </w:rPr>
-        <w:t>1. **Success Rate Over Attempts:** Plot a line graph to show the success rate (ratio of successful attempts to total attempts) of the program over multiple attempts. This can be done for each type of challenge, or overall. This would give an insight into the learning curve of your program.</w:t>
-      </w:r>
-    </w:p>
-    <w:p>
-      <w:pPr>
-        <w:rPr>
-          <w:lang w:val="en-US"/>
-        </w:rPr>
-      </w:pPr>
-    </w:p>
-    <w:p>
-      <w:pPr>
-        <w:rPr>
-          <w:lang w:val="en-US"/>
-        </w:rPr>
-      </w:pPr>
-      <w:r>
-        <w:rPr>
-          <w:lang w:val="en-US"/>
-        </w:rPr>
-        <w:t>2. **Success Rate by Challenge Type:** A bar chart could be used to show the success rate for each type of challenge, like array, sorting etc. This will give you a clear picture of which challenge types your program handles best.</w:t>
-      </w:r>
-    </w:p>
-    <w:p>
-      <w:pPr>
-        <w:rPr>
-          <w:lang w:val="en-US"/>
-        </w:rPr>
-      </w:pPr>
-    </w:p>
-    <w:p>
-      <w:pPr>
-        <w:rPr>
-          <w:lang w:val="en-US"/>
-        </w:rPr>
-      </w:pPr>
-      <w:r>
-        <w:rPr>
-          <w:lang w:val="en-US"/>
-        </w:rPr>
-        <w:t>3. **Revision Success Rate:** Calculate the success rate of the program after revising its answer. This can be displayed as a line graph showing the success rate after each revision. This would provide insights into how well the program is able to process feedback and correct itself.</w:t>
-      </w:r>
-    </w:p>
-    <w:p>
-      <w:pPr>
-        <w:rPr>
-          <w:lang w:val="en-US"/>
-        </w:rPr>
-      </w:pPr>
-    </w:p>
-    <w:p>
-      <w:pPr>
-        <w:rPr>
-          <w:lang w:val="en-US"/>
-        </w:rPr>
-      </w:pPr>
-      <w:r>
-        <w:rPr>
-          <w:lang w:val="en-US"/>
-        </w:rPr>
-        <w:t>4. **Boxplot of Attempts Needed Per Challenge Type:** This can give you an insight on which challenge types tend to require more attempts to solve, indicating their difficulty level for your program.</w:t>
-      </w:r>
-    </w:p>
-    <w:p>
-      <w:pPr>
-        <w:rPr>
-          <w:lang w:val="en-US"/>
-        </w:rPr>
-      </w:pPr>
-    </w:p>
-    <w:p>
-      <w:pPr>
-        <w:rPr>
-          <w:lang w:val="en-US"/>
-        </w:rPr>
-      </w:pPr>
-      <w:r>
-        <w:rPr>
-          <w:lang w:val="en-US"/>
-        </w:rPr>
-        <w:t>5. **Heatmap of Success Rate:** A 2D heatmap can be used to show the success rate with challenge type on one axis and attempt number on the other. This could give a good overall view of how success rate varies with challenge type and attempt.</w:t>
-      </w:r>
-    </w:p>
-    <w:p>
-      <w:pPr>
-        <w:rPr>
-          <w:lang w:val="en-US"/>
-        </w:rPr>
-      </w:pPr>
-    </w:p>
-    <w:p>
-      <w:pPr>
-        <w:rPr>
-          <w:lang w:val="en-US"/>
-        </w:rPr>
-      </w:pPr>
-      <w:r>
-        <w:rPr>
-          <w:lang w:val="en-US"/>
-        </w:rPr>
-        <w:t>6. **Improvement Over Time:** If you have data over a long period of time, you can plot a line graph showing how the overall success rate of the program has improved over time.</w:t>
+        <w:t xml:space="preserve">1. **Success Rate Over </w:t>
+      </w:r>
+      <w:proofErr w:type="gramStart"/>
+      <w:r>
+        <w:rPr>
+          <w:lang w:val="en-US"/>
+        </w:rPr>
+        <w:t>Attempts:*</w:t>
+      </w:r>
+      <w:proofErr w:type="gramEnd"/>
+      <w:r>
+        <w:rPr>
+          <w:lang w:val="en-US"/>
+        </w:rPr>
+        <w:t>* Plot a line graph to show the success rate (ratio of successful attempts to total attempts) of the program over multiple attempts. This can be done for each type of challenge, or overall. This would give an insight into the learning curve of your program.</w:t>
       </w:r>
     </w:p>
     <w:p>
@@ -687,7 +1050,205 @@
           <w:lang w:val="en-US"/>
         </w:rPr>
         <w:lastRenderedPageBreak/>
-        <w:t>7. **Statistics:** Basic statistics like mean, median, mode, and standard deviation for the number of attempts per challenge and success rate can provide a concise summary of your program's performance.</w:t>
+        <w:t xml:space="preserve">2. **Success Rate by Challenge </w:t>
+      </w:r>
+      <w:proofErr w:type="gramStart"/>
+      <w:r>
+        <w:rPr>
+          <w:lang w:val="en-US"/>
+        </w:rPr>
+        <w:t>Type:*</w:t>
+      </w:r>
+      <w:proofErr w:type="gramEnd"/>
+      <w:r>
+        <w:rPr>
+          <w:lang w:val="en-US"/>
+        </w:rPr>
+        <w:t xml:space="preserve">* A bar chart could be used to show the success rate for each type of challenge, like array, sorting etc. This will give you a clear picture of which challenge </w:t>
+      </w:r>
+      <w:proofErr w:type="gramStart"/>
+      <w:r>
+        <w:rPr>
+          <w:lang w:val="en-US"/>
+        </w:rPr>
+        <w:t>types</w:t>
+      </w:r>
+      <w:proofErr w:type="gramEnd"/>
+      <w:r>
+        <w:rPr>
+          <w:lang w:val="en-US"/>
+        </w:rPr>
+        <w:t xml:space="preserve"> your program handles best.</w:t>
+      </w:r>
+    </w:p>
+    <w:p>
+      <w:pPr>
+        <w:rPr>
+          <w:lang w:val="en-US"/>
+        </w:rPr>
+      </w:pPr>
+    </w:p>
+    <w:p>
+      <w:pPr>
+        <w:rPr>
+          <w:lang w:val="en-US"/>
+        </w:rPr>
+      </w:pPr>
+      <w:r>
+        <w:rPr>
+          <w:lang w:val="en-US"/>
+        </w:rPr>
+        <w:t xml:space="preserve">3. **Revision Success </w:t>
+      </w:r>
+      <w:proofErr w:type="gramStart"/>
+      <w:r>
+        <w:rPr>
+          <w:lang w:val="en-US"/>
+        </w:rPr>
+        <w:t>Rate:*</w:t>
+      </w:r>
+      <w:proofErr w:type="gramEnd"/>
+      <w:r>
+        <w:rPr>
+          <w:lang w:val="en-US"/>
+        </w:rPr>
+        <w:t>* Calculate the success rate of the program after revising its answer. This can be displayed as a line graph showing the success rate after each revision. This would provide insights into how well the program is able to process feedback and correct itself.</w:t>
+      </w:r>
+    </w:p>
+    <w:p>
+      <w:pPr>
+        <w:rPr>
+          <w:lang w:val="en-US"/>
+        </w:rPr>
+      </w:pPr>
+    </w:p>
+    <w:p>
+      <w:pPr>
+        <w:rPr>
+          <w:lang w:val="en-US"/>
+        </w:rPr>
+      </w:pPr>
+      <w:r>
+        <w:rPr>
+          <w:lang w:val="en-US"/>
+        </w:rPr>
+        <w:t xml:space="preserve">4. **Boxplot of Attempts Needed Per Challenge </w:t>
+      </w:r>
+      <w:proofErr w:type="gramStart"/>
+      <w:r>
+        <w:rPr>
+          <w:lang w:val="en-US"/>
+        </w:rPr>
+        <w:t>Type:*</w:t>
+      </w:r>
+      <w:proofErr w:type="gramEnd"/>
+      <w:r>
+        <w:rPr>
+          <w:lang w:val="en-US"/>
+        </w:rPr>
+        <w:t>* This can give you an insight on which challenge types tend to require more attempts to solve, indicating their difficulty level for your program.</w:t>
+      </w:r>
+    </w:p>
+    <w:p>
+      <w:pPr>
+        <w:rPr>
+          <w:lang w:val="en-US"/>
+        </w:rPr>
+      </w:pPr>
+    </w:p>
+    <w:p>
+      <w:pPr>
+        <w:rPr>
+          <w:lang w:val="en-US"/>
+        </w:rPr>
+      </w:pPr>
+      <w:r>
+        <w:rPr>
+          <w:lang w:val="en-US"/>
+        </w:rPr>
+        <w:t xml:space="preserve">5. **Heatmap of Success </w:t>
+      </w:r>
+      <w:proofErr w:type="gramStart"/>
+      <w:r>
+        <w:rPr>
+          <w:lang w:val="en-US"/>
+        </w:rPr>
+        <w:t>Rate:*</w:t>
+      </w:r>
+      <w:proofErr w:type="gramEnd"/>
+      <w:r>
+        <w:rPr>
+          <w:lang w:val="en-US"/>
+        </w:rPr>
+        <w:t>* A 2D heatmap can be used to show the success rate with challenge type on one axis and attempt number on the other. This could give a good overall view of how success rate varies with challenge type and attempt.</w:t>
+      </w:r>
+    </w:p>
+    <w:p>
+      <w:pPr>
+        <w:rPr>
+          <w:lang w:val="en-US"/>
+        </w:rPr>
+      </w:pPr>
+    </w:p>
+    <w:p>
+      <w:pPr>
+        <w:rPr>
+          <w:lang w:val="en-US"/>
+        </w:rPr>
+      </w:pPr>
+      <w:r>
+        <w:rPr>
+          <w:lang w:val="en-US"/>
+        </w:rPr>
+        <w:t xml:space="preserve">6. **Improvement Over </w:t>
+      </w:r>
+      <w:proofErr w:type="gramStart"/>
+      <w:r>
+        <w:rPr>
+          <w:lang w:val="en-US"/>
+        </w:rPr>
+        <w:t>Time:*</w:t>
+      </w:r>
+      <w:proofErr w:type="gramEnd"/>
+      <w:r>
+        <w:rPr>
+          <w:lang w:val="en-US"/>
+        </w:rPr>
+        <w:t>* If you have data over a long period of time, you can plot a line graph showing how the overall success rate of the program has improved over time.</w:t>
+      </w:r>
+    </w:p>
+    <w:p>
+      <w:pPr>
+        <w:rPr>
+          <w:lang w:val="en-US"/>
+        </w:rPr>
+      </w:pPr>
+    </w:p>
+    <w:p>
+      <w:pPr>
+        <w:rPr>
+          <w:lang w:val="en-US"/>
+        </w:rPr>
+      </w:pPr>
+      <w:r>
+        <w:rPr>
+          <w:lang w:val="en-US"/>
+        </w:rPr>
+        <w:t>7. **</w:t>
+      </w:r>
+      <w:proofErr w:type="gramStart"/>
+      <w:r>
+        <w:rPr>
+          <w:lang w:val="en-US"/>
+        </w:rPr>
+        <w:t>Statistics:*</w:t>
+      </w:r>
+      <w:proofErr w:type="gramEnd"/>
+      <w:r>
+        <w:rPr>
+          <w:lang w:val="en-US"/>
+        </w:rPr>
+        <w:t>* Basic statistics like mean, median, mode, and standard deviation for the number of attempts per challenge and success rate can provide a concise summary of your program's performance.</w:t>
       </w:r>
     </w:p>
     <w:p>
@@ -754,155 +1315,124 @@
         <w:rPr>
           <w:lang w:val="en-US"/>
         </w:rPr>
-        <w:t>Thanks for clarifying. Here are some additional suggestions that take into account the percentage of test cases passed:</w:t>
-      </w:r>
-    </w:p>
-    <w:p>
-      <w:pPr>
-        <w:rPr>
-          <w:lang w:val="en-US"/>
-        </w:rPr>
-      </w:pPr>
-    </w:p>
-    <w:p>
-      <w:pPr>
-        <w:rPr>
-          <w:lang w:val="en-US"/>
-        </w:rPr>
-      </w:pPr>
-      <w:r>
-        <w:rPr>
-          <w:lang w:val="en-US"/>
-        </w:rPr>
-        <w:t>1. **Average Test Case Success Rate:** For each challenge type and attempt number, compute the average percentage of test cases passed. This can be displayed as a bar chart or a line graph.</w:t>
-      </w:r>
-    </w:p>
-    <w:p>
-      <w:pPr>
-        <w:rPr>
-          <w:lang w:val="en-US"/>
-        </w:rPr>
-      </w:pPr>
-    </w:p>
-    <w:p>
-      <w:pPr>
-        <w:rPr>
-          <w:lang w:val="en-US"/>
-        </w:rPr>
-      </w:pPr>
-      <w:r>
-        <w:rPr>
-          <w:lang w:val="en-US"/>
-        </w:rPr>
-        <w:t>2. **Heatmap of Test Case Success Rate:** Similar to the previous heatmap suggestion, you could create a 2D heatmap with challenge type on one axis and attempt number on the other. The color at each point in the grid would represent the average percentage of test cases passed for that combination of challenge type and attempt number.</w:t>
-      </w:r>
-    </w:p>
-    <w:p>
-      <w:pPr>
-        <w:rPr>
-          <w:lang w:val="en-US"/>
-        </w:rPr>
-      </w:pPr>
-    </w:p>
-    <w:p>
-      <w:pPr>
-        <w:rPr>
-          <w:lang w:val="en-US"/>
-        </w:rPr>
-      </w:pPr>
-      <w:r>
-        <w:rPr>
-          <w:lang w:val="en-US"/>
-        </w:rPr>
-        <w:t>3. **Progression of Test Case Success Rate:** Plot a line graph showing how the percentage of test cases passed changes over the attempts for a particular type of challenge. This will give an idea of how the program improves over attempts.</w:t>
-      </w:r>
-    </w:p>
-    <w:p>
-      <w:pPr>
-        <w:rPr>
-          <w:lang w:val="en-US"/>
-        </w:rPr>
-      </w:pPr>
-    </w:p>
-    <w:p>
-      <w:pPr>
-        <w:rPr>
-          <w:lang w:val="en-US"/>
-        </w:rPr>
-      </w:pPr>
-      <w:r>
-        <w:rPr>
-          <w:lang w:val="en-US"/>
-        </w:rPr>
-        <w:t>4. **Distribution of Test Case Success Rate:** Plot histograms or boxplots for the distribution of the percentage of test cases passed for each type of challenge. This can help identify any skewness in the results and pinpoint challenges that are particularly difficult or easy for your program.</w:t>
-      </w:r>
-    </w:p>
-    <w:p>
-      <w:pPr>
-        <w:rPr>
-          <w:lang w:val="en-US"/>
-        </w:rPr>
-      </w:pPr>
-    </w:p>
-    <w:p>
-      <w:pPr>
-        <w:rPr>
-          <w:lang w:val="en-US"/>
-        </w:rPr>
-      </w:pPr>
-      <w:r>
-        <w:rPr>
-          <w:lang w:val="en-US"/>
-        </w:rPr>
-        <w:t>5. **Correlation between Attempts and Test Case Success Rate:** You can create a scatter plot with attempt number on one axis and percentage of test cases passed on the other. This can help identify trends or patterns between the number of attempts and success rate. You can compute the correlation coefficient to quantify this relationship.</w:t>
-      </w:r>
-    </w:p>
-    <w:p>
-      <w:pPr>
-        <w:rPr>
-          <w:lang w:val="en-US"/>
-        </w:rPr>
-      </w:pPr>
-    </w:p>
-    <w:p>
-      <w:pPr>
-        <w:rPr>
-          <w:lang w:val="en-US"/>
-        </w:rPr>
-      </w:pPr>
-      <w:r>
-        <w:rPr>
-          <w:lang w:val="en-US"/>
-        </w:rPr>
-        <w:t>6. **Statistics of Test Case Success Rate:** Similar to basic statistics on the number of attempts, you can compute mean, median, mode, and standard deviation for the percentage of test cases passed. This can provide insights into the central tendency and variability of your program's performance.</w:t>
-      </w:r>
-    </w:p>
-    <w:p>
-      <w:pPr>
-        <w:rPr>
-          <w:lang w:val="en-US"/>
-        </w:rPr>
-      </w:pPr>
-    </w:p>
-    <w:p>
-      <w:pPr>
-        <w:rPr>
-          <w:lang w:val="en-US"/>
-        </w:rPr>
-      </w:pPr>
-      <w:r>
-        <w:rPr>
-          <w:lang w:val="en-US"/>
-        </w:rPr>
-        <w:t>7. **Revision Impact on Test Case Success Rate:** Plot a line graph showing how the percentage of test cases passed changes after each revision. This would provide insights into how effectively the program uses the feedback to improve its answers.</w:t>
-      </w:r>
-    </w:p>
-    <w:p>
-      <w:pPr>
-        <w:rPr>
-          <w:lang w:val="en-US"/>
-        </w:rPr>
-      </w:pPr>
+        <w:t xml:space="preserve">Thanks for clarifying. Here are some additional suggestions that </w:t>
+      </w:r>
+      <w:proofErr w:type="gramStart"/>
+      <w:r>
+        <w:rPr>
+          <w:lang w:val="en-US"/>
+        </w:rPr>
+        <w:t>take into account</w:t>
+      </w:r>
+      <w:proofErr w:type="gramEnd"/>
+      <w:r>
+        <w:rPr>
+          <w:lang w:val="en-US"/>
+        </w:rPr>
+        <w:t xml:space="preserve"> the percentage of test cases passed:</w:t>
+      </w:r>
+    </w:p>
+    <w:p>
+      <w:pPr>
+        <w:rPr>
+          <w:lang w:val="en-US"/>
+        </w:rPr>
+      </w:pPr>
+    </w:p>
+    <w:p>
+      <w:pPr>
+        <w:rPr>
+          <w:lang w:val="en-US"/>
+        </w:rPr>
+      </w:pPr>
+      <w:r>
+        <w:rPr>
+          <w:lang w:val="en-US"/>
+        </w:rPr>
+        <w:t xml:space="preserve">1. **Average Test Case Success </w:t>
+      </w:r>
+      <w:proofErr w:type="gramStart"/>
+      <w:r>
+        <w:rPr>
+          <w:lang w:val="en-US"/>
+        </w:rPr>
+        <w:t>Rate:*</w:t>
+      </w:r>
+      <w:proofErr w:type="gramEnd"/>
+      <w:r>
+        <w:rPr>
+          <w:lang w:val="en-US"/>
+        </w:rPr>
+        <w:t>* For each challenge type and attempt number, compute the average percentage of test cases passed. This can be displayed as a bar chart or a line graph.</w:t>
+      </w:r>
+    </w:p>
+    <w:p>
+      <w:pPr>
+        <w:rPr>
+          <w:lang w:val="en-US"/>
+        </w:rPr>
+      </w:pPr>
+    </w:p>
+    <w:p>
+      <w:pPr>
+        <w:rPr>
+          <w:lang w:val="en-US"/>
+        </w:rPr>
+      </w:pPr>
+      <w:r>
+        <w:rPr>
+          <w:lang w:val="en-US"/>
+        </w:rPr>
+        <w:t xml:space="preserve">2. **Heatmap of Test Case Success </w:t>
+      </w:r>
+      <w:proofErr w:type="gramStart"/>
+      <w:r>
+        <w:rPr>
+          <w:lang w:val="en-US"/>
+        </w:rPr>
+        <w:t>Rate:*</w:t>
+      </w:r>
+      <w:proofErr w:type="gramEnd"/>
+      <w:r>
+        <w:rPr>
+          <w:lang w:val="en-US"/>
+        </w:rPr>
+        <w:t>* Similar to the previous heatmap suggestion, you could create a 2D heatmap with challenge type on one axis and attempt number on the other. The color at each point in the grid would represent the average percentage of test cases passed for that combination of challenge type and attempt number.</w:t>
+      </w:r>
+    </w:p>
+    <w:p>
+      <w:pPr>
+        <w:rPr>
+          <w:lang w:val="en-US"/>
+        </w:rPr>
+      </w:pPr>
+    </w:p>
+    <w:p>
+      <w:pPr>
+        <w:rPr>
+          <w:lang w:val="en-US"/>
+        </w:rPr>
+      </w:pPr>
+      <w:r>
+        <w:rPr>
+          <w:lang w:val="en-US"/>
+        </w:rPr>
+        <w:t xml:space="preserve">3. **Progression of Test Case Success </w:t>
+      </w:r>
+      <w:proofErr w:type="gramStart"/>
+      <w:r>
+        <w:rPr>
+          <w:lang w:val="en-US"/>
+        </w:rPr>
+        <w:t>Rate:*</w:t>
+      </w:r>
+      <w:proofErr w:type="gramEnd"/>
+      <w:r>
+        <w:rPr>
+          <w:lang w:val="en-US"/>
+        </w:rPr>
+        <w:t>* Plot a line graph showing how the percentage of test cases passed changes over the attempts for a particular type of challenge. This will give an idea of how the program improves over attempts.</w:t>
+      </w:r>
     </w:p>
     <w:p>
       <w:pPr>
@@ -922,6 +1452,149 @@
           <w:lang w:val="en-US"/>
         </w:rPr>
         <w:lastRenderedPageBreak/>
+        <w:t xml:space="preserve">4. **Distribution of Test Case Success </w:t>
+      </w:r>
+      <w:proofErr w:type="gramStart"/>
+      <w:r>
+        <w:rPr>
+          <w:lang w:val="en-US"/>
+        </w:rPr>
+        <w:t>Rate:*</w:t>
+      </w:r>
+      <w:proofErr w:type="gramEnd"/>
+      <w:r>
+        <w:rPr>
+          <w:lang w:val="en-US"/>
+        </w:rPr>
+        <w:t>* Plot histograms or boxplots for the distribution of the percentage of test cases passed for each type of challenge. This can help identify any skewness in the results and pinpoint challenges that are particularly difficult or easy for your program.</w:t>
+      </w:r>
+    </w:p>
+    <w:p>
+      <w:pPr>
+        <w:rPr>
+          <w:lang w:val="en-US"/>
+        </w:rPr>
+      </w:pPr>
+    </w:p>
+    <w:p>
+      <w:pPr>
+        <w:rPr>
+          <w:lang w:val="en-US"/>
+        </w:rPr>
+      </w:pPr>
+      <w:r>
+        <w:rPr>
+          <w:lang w:val="en-US"/>
+        </w:rPr>
+        <w:t xml:space="preserve">5. **Correlation between Attempts and Test Case Success </w:t>
+      </w:r>
+      <w:proofErr w:type="gramStart"/>
+      <w:r>
+        <w:rPr>
+          <w:lang w:val="en-US"/>
+        </w:rPr>
+        <w:t>Rate:*</w:t>
+      </w:r>
+      <w:proofErr w:type="gramEnd"/>
+      <w:r>
+        <w:rPr>
+          <w:lang w:val="en-US"/>
+        </w:rPr>
+        <w:t>* You can create a scatter plot with attempt number on one axis and percentage of test cases passed on the other. This can help identify trends or patterns between the number of attempts and success rate. You can compute the correlation coefficient to quantify this relationship.</w:t>
+      </w:r>
+    </w:p>
+    <w:p>
+      <w:pPr>
+        <w:rPr>
+          <w:lang w:val="en-US"/>
+        </w:rPr>
+      </w:pPr>
+    </w:p>
+    <w:p>
+      <w:pPr>
+        <w:rPr>
+          <w:lang w:val="en-US"/>
+        </w:rPr>
+      </w:pPr>
+      <w:r>
+        <w:rPr>
+          <w:lang w:val="en-US"/>
+        </w:rPr>
+        <w:t xml:space="preserve">6. **Statistics of Test Case Success </w:t>
+      </w:r>
+      <w:proofErr w:type="gramStart"/>
+      <w:r>
+        <w:rPr>
+          <w:lang w:val="en-US"/>
+        </w:rPr>
+        <w:t>Rate:*</w:t>
+      </w:r>
+      <w:proofErr w:type="gramEnd"/>
+      <w:r>
+        <w:rPr>
+          <w:lang w:val="en-US"/>
+        </w:rPr>
+        <w:t>* Similar to basic statistics on the number of attempts, you can compute mean, median, mode, and standard deviation for the percentage of test cases passed. This can provide insights into the central tendency and variability of your program's performance.</w:t>
+      </w:r>
+    </w:p>
+    <w:p>
+      <w:pPr>
+        <w:rPr>
+          <w:lang w:val="en-US"/>
+        </w:rPr>
+      </w:pPr>
+    </w:p>
+    <w:p>
+      <w:pPr>
+        <w:rPr>
+          <w:lang w:val="en-US"/>
+        </w:rPr>
+      </w:pPr>
+      <w:r>
+        <w:rPr>
+          <w:lang w:val="en-US"/>
+        </w:rPr>
+        <w:t xml:space="preserve">7. **Revision Impact on Test Case Success </w:t>
+      </w:r>
+      <w:proofErr w:type="gramStart"/>
+      <w:r>
+        <w:rPr>
+          <w:lang w:val="en-US"/>
+        </w:rPr>
+        <w:t>Rate:*</w:t>
+      </w:r>
+      <w:proofErr w:type="gramEnd"/>
+      <w:r>
+        <w:rPr>
+          <w:lang w:val="en-US"/>
+        </w:rPr>
+        <w:t>* Plot a line graph showing how the percentage of test cases passed changes after each revision. This would provide insights into how effectively the program uses the feedback to improve its answers.</w:t>
+      </w:r>
+    </w:p>
+    <w:p>
+      <w:pPr>
+        <w:rPr>
+          <w:lang w:val="en-US"/>
+        </w:rPr>
+      </w:pPr>
+    </w:p>
+    <w:p>
+      <w:pPr>
+        <w:rPr>
+          <w:lang w:val="en-US"/>
+        </w:rPr>
+      </w:pPr>
+    </w:p>
+    <w:p>
+      <w:pPr>
+        <w:rPr>
+          <w:lang w:val="en-US"/>
+        </w:rPr>
+      </w:pPr>
+      <w:r>
+        <w:rPr>
+          <w:lang w:val="en-US"/>
+        </w:rPr>
         <w:t>What I am going to measure:</w:t>
       </w:r>
     </w:p>
@@ -1122,6 +1795,12 @@
         </w:rPr>
         <w:t>Wisdom of crowds</w:t>
       </w:r>
+      <w:r>
+        <w:rPr>
+          <w:lang w:val="en-US"/>
+        </w:rPr>
+        <w:t xml:space="preserve"> - 1</w:t>
+      </w:r>
     </w:p>
     <w:p>
       <w:pPr>
@@ -1154,22 +1833,1389 @@
         <w:rPr>
           <w:lang w:val="en-US"/>
         </w:rPr>
+        <w:t>Wisdom of crowds</w:t>
+      </w:r>
+      <w:r>
+        <w:rPr>
+          <w:lang w:val="en-US"/>
+        </w:rPr>
+        <w:t xml:space="preserve"> – 2 (with feedback)</w:t>
+      </w:r>
+    </w:p>
+    <w:p>
+      <w:pPr>
+        <w:rPr>
+          <w:lang w:val="en-US"/>
+        </w:rPr>
+      </w:pPr>
+      <w:r>
+        <w:rPr>
+          <w:lang w:val="en-US"/>
+        </w:rPr>
+        <w:t>Let them compare their results and see if they can come up with suggestions of an improved solution that the final agent codes down</w:t>
+      </w:r>
+    </w:p>
+    <w:p>
+      <w:pPr>
+        <w:rPr>
+          <w:lang w:val="en-US"/>
+        </w:rPr>
+      </w:pPr>
+    </w:p>
+    <w:p>
+      <w:pPr>
+        <w:rPr>
+          <w:lang w:val="en-US"/>
+        </w:rPr>
+      </w:pPr>
+    </w:p>
+    <w:p>
+      <w:pPr>
+        <w:pStyle w:val="Titre2"/>
+        <w:rPr>
+          <w:lang w:val="en-US"/>
+        </w:rPr>
+      </w:pPr>
+      <w:r>
+        <w:rPr>
+          <w:lang w:val="en-US"/>
+        </w:rPr>
         <w:t>System message engineering</w:t>
       </w:r>
     </w:p>
     <w:p>
       <w:pPr>
-        <w:rPr>
-          <w:lang w:val="en-US"/>
-        </w:rPr>
-      </w:pPr>
-      <w:r>
         <w:rPr>
           <w:rFonts w:ascii="Helvetica" w:hAnsi="Helvetica"/>
           <w:color w:val="202123"/>
           <w:shd w:val="clear" w:color="auto" w:fill="F7F7F8"/>
-        </w:rPr>
-        <w:t>Hallucinated outputs in function calls can often be mitigated with a system message. For example, if you find that a model is generating function calls with functions that weren't provided to it, try using a system message that says: "Only use the functions you have been provided with."</w:t>
+          <w:lang w:val="en-US"/>
+        </w:rPr>
+      </w:pPr>
+      <w:r>
+        <w:rPr>
+          <w:rFonts w:ascii="Helvetica" w:hAnsi="Helvetica"/>
+          <w:color w:val="202123"/>
+          <w:shd w:val="clear" w:color="auto" w:fill="F7F7F8"/>
+          <w:lang w:val="en-US"/>
+        </w:rPr>
+        <w:t xml:space="preserve">Hallucinated outputs in function calls can often be mitigated with a system message. For example, if you find that a model is generating function calls with functions that </w:t>
+      </w:r>
+      <w:r>
+        <w:rPr>
+          <w:rFonts w:ascii="Helvetica" w:hAnsi="Helvetica"/>
+          <w:color w:val="202123"/>
+          <w:shd w:val="clear" w:color="auto" w:fill="F7F7F8"/>
+          <w:lang w:val="en-US"/>
+        </w:rPr>
+        <w:lastRenderedPageBreak/>
+        <w:t>weren't provided to it, try using a system message that says: "Only use the functions you have been provided with."</w:t>
+      </w:r>
+    </w:p>
+    <w:p>
+      <w:pPr>
+        <w:rPr>
+          <w:rFonts w:ascii="Helvetica" w:hAnsi="Helvetica"/>
+          <w:color w:val="202123"/>
+          <w:shd w:val="clear" w:color="auto" w:fill="F7F7F8"/>
+          <w:lang w:val="en-US"/>
+        </w:rPr>
+      </w:pPr>
+    </w:p>
+    <w:p>
+      <w:pPr>
+        <w:pStyle w:val="Titre2"/>
+        <w:rPr>
+          <w:lang w:val="en-US"/>
+        </w:rPr>
+      </w:pPr>
+      <w:r>
+        <w:rPr>
+          <w:lang w:val="en-US"/>
+        </w:rPr>
+        <w:t xml:space="preserve">Testate question vs. feedback feeding – what </w:t>
+      </w:r>
+      <w:proofErr w:type="gramStart"/>
+      <w:r>
+        <w:rPr>
+          <w:lang w:val="en-US"/>
+        </w:rPr>
+        <w:t>is the chance in each case</w:t>
+      </w:r>
+      <w:proofErr w:type="gramEnd"/>
+      <w:r>
+        <w:rPr>
+          <w:lang w:val="en-US"/>
+        </w:rPr>
+        <w:t xml:space="preserve"> that it results in a correct code</w:t>
+      </w:r>
+      <w:r>
+        <w:rPr>
+          <w:lang w:val="en-US"/>
+        </w:rPr>
+        <w:t xml:space="preserve"> solution</w:t>
+      </w:r>
+    </w:p>
+    <w:p>
+      <w:pPr>
+        <w:rPr>
+          <w:lang w:val="en-US"/>
+        </w:rPr>
+      </w:pPr>
+    </w:p>
+    <w:p>
+      <w:pPr>
+        <w:pStyle w:val="Titre2"/>
+        <w:rPr>
+          <w:lang w:val="en-US"/>
+        </w:rPr>
+      </w:pPr>
+      <w:r>
+        <w:rPr>
+          <w:lang w:val="en-US"/>
+        </w:rPr>
+        <w:t>Question types</w:t>
+      </w:r>
+    </w:p>
+    <w:p>
+      <w:pPr>
+        <w:pStyle w:val="NormalWeb"/>
+        <w:numPr>
+          <w:ilvl w:val="0"/>
+          <w:numId w:val="3"/>
+        </w:numPr>
+        <w:pBdr>
+          <w:top w:val="single" w:sz="2" w:space="0" w:color="D9D9E3"/>
+          <w:left w:val="single" w:sz="2" w:space="5" w:color="D9D9E3"/>
+          <w:bottom w:val="single" w:sz="2" w:space="0" w:color="D9D9E3"/>
+          <w:right w:val="single" w:sz="2" w:space="0" w:color="D9D9E3"/>
+        </w:pBdr>
+        <w:shd w:val="clear" w:color="auto" w:fill="F7F7F8"/>
+        <w:spacing w:before="0" w:beforeAutospacing="0" w:after="0" w:afterAutospacing="0"/>
+        <w:rPr>
+          <w:rFonts w:ascii="Segoe UI" w:hAnsi="Segoe UI" w:cs="Segoe UI"/>
+          <w:color w:val="374151"/>
+          <w:lang w:val="en-US"/>
+        </w:rPr>
+      </w:pPr>
+      <w:r>
+        <w:rPr>
+          <w:rStyle w:val="lev"/>
+          <w:rFonts w:ascii="Segoe UI" w:hAnsi="Segoe UI" w:cs="Segoe UI"/>
+          <w:color w:val="374151"/>
+          <w:bdr w:val="single" w:sz="2" w:space="0" w:color="D9D9E3" w:frame="1"/>
+          <w:lang w:val="en-US"/>
+        </w:rPr>
+        <w:t>Algorithmic Thinking and Problem Solving</w:t>
+      </w:r>
+      <w:r>
+        <w:rPr>
+          <w:rFonts w:ascii="Segoe UI" w:hAnsi="Segoe UI" w:cs="Segoe UI"/>
+          <w:color w:val="374151"/>
+          <w:lang w:val="en-US"/>
+        </w:rPr>
+        <w:t>: All the categories would fit into this dimension, but Dynamic Programming, Sorting, and Simulation problems especially emphasize the ability to understand and design algorithms, and to break down complex problems into smaller, manageable parts.</w:t>
+      </w:r>
+    </w:p>
+    <w:p>
+      <w:pPr>
+        <w:pStyle w:val="NormalWeb"/>
+        <w:numPr>
+          <w:ilvl w:val="0"/>
+          <w:numId w:val="3"/>
+        </w:numPr>
+        <w:pBdr>
+          <w:top w:val="single" w:sz="2" w:space="0" w:color="D9D9E3"/>
+          <w:left w:val="single" w:sz="2" w:space="5" w:color="D9D9E3"/>
+          <w:bottom w:val="single" w:sz="2" w:space="0" w:color="D9D9E3"/>
+          <w:right w:val="single" w:sz="2" w:space="0" w:color="D9D9E3"/>
+        </w:pBdr>
+        <w:shd w:val="clear" w:color="auto" w:fill="F7F7F8"/>
+        <w:spacing w:before="0" w:beforeAutospacing="0" w:after="0" w:afterAutospacing="0"/>
+        <w:rPr>
+          <w:rFonts w:ascii="Segoe UI" w:hAnsi="Segoe UI" w:cs="Segoe UI"/>
+          <w:color w:val="374151"/>
+          <w:lang w:val="en-US"/>
+        </w:rPr>
+      </w:pPr>
+      <w:r>
+        <w:rPr>
+          <w:rStyle w:val="lev"/>
+          <w:rFonts w:ascii="Segoe UI" w:hAnsi="Segoe UI" w:cs="Segoe UI"/>
+          <w:color w:val="374151"/>
+          <w:bdr w:val="single" w:sz="2" w:space="0" w:color="D9D9E3" w:frame="1"/>
+          <w:lang w:val="en-US"/>
+        </w:rPr>
+        <w:t>Data Structure Understanding and Utilization</w:t>
+      </w:r>
+      <w:r>
+        <w:rPr>
+          <w:rFonts w:ascii="Segoe UI" w:hAnsi="Segoe UI" w:cs="Segoe UI"/>
+          <w:color w:val="374151"/>
+          <w:lang w:val="en-US"/>
+        </w:rPr>
+        <w:t>: Hash Table, Sorting, and String problems strongly test the understanding of data structures and their usage in various contexts.</w:t>
+      </w:r>
+    </w:p>
+    <w:p>
+      <w:pPr>
+        <w:pStyle w:val="NormalWeb"/>
+        <w:numPr>
+          <w:ilvl w:val="0"/>
+          <w:numId w:val="3"/>
+        </w:numPr>
+        <w:pBdr>
+          <w:top w:val="single" w:sz="2" w:space="0" w:color="D9D9E3"/>
+          <w:left w:val="single" w:sz="2" w:space="5" w:color="D9D9E3"/>
+          <w:bottom w:val="single" w:sz="2" w:space="0" w:color="D9D9E3"/>
+          <w:right w:val="single" w:sz="2" w:space="0" w:color="D9D9E3"/>
+        </w:pBdr>
+        <w:shd w:val="clear" w:color="auto" w:fill="F7F7F8"/>
+        <w:spacing w:before="0" w:beforeAutospacing="0" w:after="0" w:afterAutospacing="0"/>
+        <w:rPr>
+          <w:rFonts w:ascii="Segoe UI" w:hAnsi="Segoe UI" w:cs="Segoe UI"/>
+          <w:color w:val="374151"/>
+          <w:lang w:val="en-US"/>
+        </w:rPr>
+      </w:pPr>
+      <w:r>
+        <w:rPr>
+          <w:rStyle w:val="lev"/>
+          <w:rFonts w:ascii="Segoe UI" w:hAnsi="Segoe UI" w:cs="Segoe UI"/>
+          <w:color w:val="374151"/>
+          <w:bdr w:val="single" w:sz="2" w:space="0" w:color="D9D9E3" w:frame="1"/>
+          <w:lang w:val="en-US"/>
+        </w:rPr>
+        <w:t>Mathematical Skills</w:t>
+      </w:r>
+      <w:r>
+        <w:rPr>
+          <w:rFonts w:ascii="Segoe UI" w:hAnsi="Segoe UI" w:cs="Segoe UI"/>
+          <w:color w:val="374151"/>
+          <w:lang w:val="en-US"/>
+        </w:rPr>
+        <w:t>: Math problems, obviously, fall into this category. But also, Dynamic Programming often requires mathematical thinking, particularly when it comes to understanding recursion and optimization. Similarly, certain Sorting problems could also require a basic understanding of math concepts.</w:t>
+      </w:r>
+    </w:p>
+    <w:p>
+      <w:pPr>
+        <w:pStyle w:val="NormalWeb"/>
+        <w:numPr>
+          <w:ilvl w:val="0"/>
+          <w:numId w:val="3"/>
+        </w:numPr>
+        <w:pBdr>
+          <w:top w:val="single" w:sz="2" w:space="0" w:color="D9D9E3"/>
+          <w:left w:val="single" w:sz="2" w:space="5" w:color="D9D9E3"/>
+          <w:bottom w:val="single" w:sz="2" w:space="0" w:color="D9D9E3"/>
+          <w:right w:val="single" w:sz="2" w:space="0" w:color="D9D9E3"/>
+        </w:pBdr>
+        <w:shd w:val="clear" w:color="auto" w:fill="F7F7F8"/>
+        <w:spacing w:before="0" w:beforeAutospacing="0" w:after="0" w:afterAutospacing="0"/>
+        <w:rPr>
+          <w:rFonts w:ascii="Segoe UI" w:hAnsi="Segoe UI" w:cs="Segoe UI"/>
+          <w:color w:val="374151"/>
+          <w:lang w:val="en-US"/>
+        </w:rPr>
+      </w:pPr>
+      <w:r>
+        <w:rPr>
+          <w:rStyle w:val="lev"/>
+          <w:rFonts w:ascii="Segoe UI" w:hAnsi="Segoe UI" w:cs="Segoe UI"/>
+          <w:color w:val="374151"/>
+          <w:bdr w:val="single" w:sz="2" w:space="0" w:color="D9D9E3" w:frame="1"/>
+          <w:lang w:val="en-US"/>
+        </w:rPr>
+        <w:t>Software Engineering and Design Principles</w:t>
+      </w:r>
+      <w:r>
+        <w:rPr>
+          <w:rFonts w:ascii="Segoe UI" w:hAnsi="Segoe UI" w:cs="Segoe UI"/>
+          <w:color w:val="374151"/>
+          <w:lang w:val="en-US"/>
+        </w:rPr>
+        <w:t>: Design problems focus on this dimension, testing your ability to architect systems, apply design principles and patterns, and make good design decisions based on requirements and constraints.</w:t>
+      </w:r>
+    </w:p>
+    <w:p>
+      <w:pPr>
+        <w:pStyle w:val="NormalWeb"/>
+        <w:numPr>
+          <w:ilvl w:val="0"/>
+          <w:numId w:val="3"/>
+        </w:numPr>
+        <w:pBdr>
+          <w:top w:val="single" w:sz="2" w:space="0" w:color="D9D9E3"/>
+          <w:left w:val="single" w:sz="2" w:space="5" w:color="D9D9E3"/>
+          <w:bottom w:val="single" w:sz="2" w:space="0" w:color="D9D9E3"/>
+          <w:right w:val="single" w:sz="2" w:space="0" w:color="D9D9E3"/>
+        </w:pBdr>
+        <w:shd w:val="clear" w:color="auto" w:fill="F7F7F8"/>
+        <w:spacing w:before="0" w:beforeAutospacing="0" w:after="0" w:afterAutospacing="0"/>
+        <w:rPr>
+          <w:rFonts w:ascii="Segoe UI" w:hAnsi="Segoe UI" w:cs="Segoe UI"/>
+          <w:color w:val="374151"/>
+          <w:lang w:val="en-US"/>
+        </w:rPr>
+      </w:pPr>
+      <w:r>
+        <w:rPr>
+          <w:rStyle w:val="lev"/>
+          <w:rFonts w:ascii="Segoe UI" w:hAnsi="Segoe UI" w:cs="Segoe UI"/>
+          <w:color w:val="374151"/>
+          <w:bdr w:val="single" w:sz="2" w:space="0" w:color="D9D9E3" w:frame="1"/>
+          <w:lang w:val="en-US"/>
+        </w:rPr>
+        <w:t>Implementation and Coding Skills</w:t>
+      </w:r>
+      <w:r>
+        <w:rPr>
+          <w:rFonts w:ascii="Segoe UI" w:hAnsi="Segoe UI" w:cs="Segoe UI"/>
+          <w:color w:val="374151"/>
+          <w:lang w:val="en-US"/>
+        </w:rPr>
+        <w:t>: All categories test this skill, but String problems often require careful attention to detail in the implementation, as small mistakes can easily lead to bugs. Simulation problems also tend to involve complex coding tasks as you implement the rules of the simulation.</w:t>
+      </w:r>
+    </w:p>
+    <w:p>
+      <w:pPr>
+        <w:pStyle w:val="NormalWeb"/>
+        <w:numPr>
+          <w:ilvl w:val="0"/>
+          <w:numId w:val="3"/>
+        </w:numPr>
+        <w:pBdr>
+          <w:top w:val="single" w:sz="2" w:space="0" w:color="D9D9E3"/>
+          <w:left w:val="single" w:sz="2" w:space="5" w:color="D9D9E3"/>
+          <w:bottom w:val="single" w:sz="2" w:space="0" w:color="D9D9E3"/>
+          <w:right w:val="single" w:sz="2" w:space="0" w:color="D9D9E3"/>
+        </w:pBdr>
+        <w:shd w:val="clear" w:color="auto" w:fill="F7F7F8"/>
+        <w:spacing w:before="0" w:beforeAutospacing="0" w:after="0" w:afterAutospacing="0"/>
+        <w:rPr>
+          <w:rFonts w:ascii="Segoe UI" w:hAnsi="Segoe UI" w:cs="Segoe UI"/>
+          <w:color w:val="374151"/>
+          <w:lang w:val="en-US"/>
+        </w:rPr>
+      </w:pPr>
+      <w:r>
+        <w:rPr>
+          <w:rStyle w:val="lev"/>
+          <w:rFonts w:ascii="Segoe UI" w:hAnsi="Segoe UI" w:cs="Segoe UI"/>
+          <w:color w:val="374151"/>
+          <w:bdr w:val="single" w:sz="2" w:space="0" w:color="D9D9E3" w:frame="1"/>
+          <w:lang w:val="en-US"/>
+        </w:rPr>
+        <w:t>Optimization Techniques</w:t>
+      </w:r>
+      <w:r>
+        <w:rPr>
+          <w:rFonts w:ascii="Segoe UI" w:hAnsi="Segoe UI" w:cs="Segoe UI"/>
+          <w:color w:val="374151"/>
+          <w:lang w:val="en-US"/>
+        </w:rPr>
+        <w:t>: Dynamic Programming and Sorting problems often require optimizing solutions for better efficiency, either in terms of time or space complexity. Hash Table problems can also fall into this category, as hash tables are often used for optimization purposes.</w:t>
+      </w:r>
+    </w:p>
+    <w:p>
+      <w:pPr>
+        <w:pStyle w:val="NormalWeb"/>
+        <w:numPr>
+          <w:ilvl w:val="0"/>
+          <w:numId w:val="3"/>
+        </w:numPr>
+        <w:pBdr>
+          <w:top w:val="single" w:sz="2" w:space="0" w:color="D9D9E3"/>
+          <w:left w:val="single" w:sz="2" w:space="5" w:color="D9D9E3"/>
+          <w:bottom w:val="single" w:sz="2" w:space="0" w:color="D9D9E3"/>
+          <w:right w:val="single" w:sz="2" w:space="0" w:color="D9D9E3"/>
+        </w:pBdr>
+        <w:shd w:val="clear" w:color="auto" w:fill="F7F7F8"/>
+        <w:spacing w:before="0" w:beforeAutospacing="0" w:after="0" w:afterAutospacing="0"/>
+        <w:rPr>
+          <w:rFonts w:ascii="Segoe UI" w:hAnsi="Segoe UI" w:cs="Segoe UI"/>
+          <w:color w:val="374151"/>
+          <w:lang w:val="en-US"/>
+        </w:rPr>
+      </w:pPr>
+      <w:r>
+        <w:rPr>
+          <w:rStyle w:val="lev"/>
+          <w:rFonts w:ascii="Segoe UI" w:hAnsi="Segoe UI" w:cs="Segoe UI"/>
+          <w:color w:val="374151"/>
+          <w:bdr w:val="single" w:sz="2" w:space="0" w:color="D9D9E3" w:frame="1"/>
+          <w:lang w:val="en-US"/>
+        </w:rPr>
+        <w:t>Understanding of Real-world Applications and Systems</w:t>
+      </w:r>
+      <w:r>
+        <w:rPr>
+          <w:rFonts w:ascii="Segoe UI" w:hAnsi="Segoe UI" w:cs="Segoe UI"/>
+          <w:color w:val="374151"/>
+          <w:lang w:val="en-US"/>
+        </w:rPr>
+        <w:t>: Design, Simulation, and Hash Table problems often require or develop an understanding of real-world systems, whether it's designing a real-world system, simulating a real-world process, or using a hash table to solve a problem that arises in practical applications.</w:t>
+      </w:r>
+    </w:p>
+    <w:p>
+      <w:pPr>
+        <w:rPr>
+          <w:lang w:val="en-US"/>
+        </w:rPr>
+      </w:pPr>
+    </w:p>
+    <w:p>
+      <w:pPr>
+        <w:rPr>
+          <w:lang w:val="en-US"/>
+        </w:rPr>
+      </w:pPr>
+    </w:p>
+    <w:p>
+      <w:pPr>
+        <w:pStyle w:val="Titre2"/>
+        <w:rPr>
+          <w:lang w:val="en-US"/>
+        </w:rPr>
+      </w:pPr>
+      <w:r>
+        <w:rPr>
+          <w:lang w:val="en-US"/>
+        </w:rPr>
+        <w:t>Compare programming languages</w:t>
+      </w:r>
+    </w:p>
+    <w:p>
+      <w:pPr>
+        <w:pStyle w:val="Titre3"/>
+        <w:rPr>
+          <w:rStyle w:val="CodeHTML"/>
+          <w:rFonts w:asciiTheme="majorHAnsi" w:eastAsiaTheme="majorEastAsia" w:hAnsiTheme="majorHAnsi" w:cstheme="majorBidi"/>
+          <w:sz w:val="24"/>
+          <w:szCs w:val="24"/>
+        </w:rPr>
+      </w:pPr>
+    </w:p>
+    <w:p>
+      <w:pPr>
+        <w:pStyle w:val="Titre3"/>
+        <w:rPr>
+          <w:rStyle w:val="CodeHTML"/>
+          <w:rFonts w:asciiTheme="majorHAnsi" w:eastAsiaTheme="majorEastAsia" w:hAnsiTheme="majorHAnsi" w:cstheme="majorBidi"/>
+          <w:sz w:val="24"/>
+          <w:szCs w:val="24"/>
+        </w:rPr>
+      </w:pPr>
+      <w:proofErr w:type="spellStart"/>
+      <w:r>
+        <w:rPr>
+          <w:rStyle w:val="CodeHTML"/>
+          <w:rFonts w:asciiTheme="majorHAnsi" w:eastAsiaTheme="majorEastAsia" w:hAnsiTheme="majorHAnsi" w:cstheme="majorBidi"/>
+          <w:sz w:val="24"/>
+          <w:szCs w:val="24"/>
+        </w:rPr>
+        <w:t>Languages</w:t>
+      </w:r>
+      <w:proofErr w:type="spellEnd"/>
+    </w:p>
+    <w:p>
+      <w:pPr>
+        <w:rPr>
+          <w:rStyle w:val="CodeHTML"/>
+          <w:rFonts w:ascii="Menlo" w:eastAsiaTheme="minorHAnsi" w:hAnsi="Menlo" w:cs="Menlo"/>
+          <w:color w:val="1F2328"/>
+          <w:lang w:val="en-US"/>
+        </w:rPr>
+      </w:pPr>
+    </w:p>
+    <w:p>
+      <w:pPr>
+        <w:rPr>
+          <w:rStyle w:val="CodeHTML"/>
+          <w:rFonts w:ascii="Menlo" w:eastAsiaTheme="minorHAnsi" w:hAnsi="Menlo" w:cs="Menlo"/>
+          <w:color w:val="1F2328"/>
+          <w:lang w:val="en-US"/>
+        </w:rPr>
+      </w:pPr>
+      <w:r>
+        <w:rPr>
+          <w:rStyle w:val="CodeHTML"/>
+          <w:rFonts w:ascii="Menlo" w:eastAsiaTheme="minorHAnsi" w:hAnsi="Menlo" w:cs="Menlo"/>
+          <w:color w:val="1F2328"/>
+          <w:lang w:val="en-US"/>
+        </w:rPr>
+        <w:t>j</w:t>
+      </w:r>
+      <w:r>
+        <w:rPr>
+          <w:rStyle w:val="CodeHTML"/>
+          <w:rFonts w:ascii="Menlo" w:eastAsiaTheme="minorHAnsi" w:hAnsi="Menlo" w:cs="Menlo"/>
+          <w:color w:val="1F2328"/>
+          <w:lang w:val="en-US"/>
+        </w:rPr>
+        <w:t>ava</w:t>
+      </w:r>
+    </w:p>
+    <w:p>
+      <w:pPr>
+        <w:rPr>
+          <w:rStyle w:val="CodeHTML"/>
+          <w:rFonts w:ascii="Menlo" w:eastAsiaTheme="minorHAnsi" w:hAnsi="Menlo" w:cs="Menlo"/>
+          <w:color w:val="1F2328"/>
+          <w:lang w:val="en-US"/>
+        </w:rPr>
+      </w:pPr>
+      <w:r>
+        <w:rPr>
+          <w:rStyle w:val="CodeHTML"/>
+          <w:rFonts w:ascii="Menlo" w:eastAsiaTheme="minorHAnsi" w:hAnsi="Menlo" w:cs="Menlo"/>
+          <w:color w:val="1F2328"/>
+          <w:lang w:val="en-US"/>
+        </w:rPr>
+        <w:t>python3</w:t>
+      </w:r>
+    </w:p>
+    <w:p>
+      <w:pPr>
+        <w:rPr>
+          <w:rStyle w:val="CodeHTML"/>
+          <w:rFonts w:ascii="Menlo" w:eastAsiaTheme="minorHAnsi" w:hAnsi="Menlo" w:cs="Menlo"/>
+          <w:color w:val="1F2328"/>
+          <w:lang w:val="en-US"/>
+        </w:rPr>
+      </w:pPr>
+      <w:proofErr w:type="spellStart"/>
+      <w:r>
+        <w:rPr>
+          <w:rStyle w:val="CodeHTML"/>
+          <w:rFonts w:ascii="Menlo" w:eastAsiaTheme="minorHAnsi" w:hAnsi="Menlo" w:cs="Menlo"/>
+          <w:color w:val="1F2328"/>
+          <w:lang w:val="en-US"/>
+        </w:rPr>
+        <w:t>javascript</w:t>
+      </w:r>
+      <w:proofErr w:type="spellEnd"/>
+    </w:p>
+    <w:p>
+      <w:pPr>
+        <w:rPr>
+          <w:rFonts w:ascii="Segoe UI" w:hAnsi="Segoe UI" w:cs="Segoe UI"/>
+          <w:color w:val="1F2328"/>
+          <w:shd w:val="clear" w:color="auto" w:fill="FFFFFF"/>
+          <w:lang w:val="en-US"/>
+        </w:rPr>
+      </w:pPr>
+      <w:proofErr w:type="spellStart"/>
+      <w:r>
+        <w:rPr>
+          <w:rStyle w:val="CodeHTML"/>
+          <w:rFonts w:ascii="Menlo" w:eastAsiaTheme="minorHAnsi" w:hAnsi="Menlo" w:cs="Menlo"/>
+          <w:color w:val="1F2328"/>
+          <w:lang w:val="en-US"/>
+        </w:rPr>
+        <w:t>csharp</w:t>
+      </w:r>
+      <w:proofErr w:type="spellEnd"/>
+    </w:p>
+    <w:p>
+      <w:pPr>
+        <w:rPr>
+          <w:rStyle w:val="CodeHTML"/>
+          <w:rFonts w:ascii="Menlo" w:eastAsiaTheme="minorHAnsi" w:hAnsi="Menlo" w:cs="Menlo"/>
+          <w:color w:val="1F2328"/>
+          <w:lang w:val="en-US"/>
+        </w:rPr>
+      </w:pPr>
+      <w:proofErr w:type="spellStart"/>
+      <w:r>
+        <w:rPr>
+          <w:rStyle w:val="CodeHTML"/>
+          <w:rFonts w:ascii="Menlo" w:eastAsiaTheme="minorHAnsi" w:hAnsi="Menlo" w:cs="Menlo"/>
+          <w:color w:val="1F2328"/>
+          <w:lang w:val="en-US"/>
+        </w:rPr>
+        <w:lastRenderedPageBreak/>
+        <w:t>golang</w:t>
+      </w:r>
+      <w:proofErr w:type="spellEnd"/>
+    </w:p>
+    <w:p>
+      <w:pPr>
+        <w:rPr>
+          <w:rStyle w:val="CodeHTML"/>
+          <w:rFonts w:ascii="Menlo" w:eastAsiaTheme="minorHAnsi" w:hAnsi="Menlo" w:cs="Menlo"/>
+          <w:color w:val="1F2328"/>
+          <w:lang w:val="en-US"/>
+        </w:rPr>
+      </w:pPr>
+      <w:r>
+        <w:rPr>
+          <w:rStyle w:val="CodeHTML"/>
+          <w:rFonts w:ascii="Menlo" w:eastAsiaTheme="minorHAnsi" w:hAnsi="Menlo" w:cs="Menlo"/>
+          <w:color w:val="1F2328"/>
+          <w:lang w:val="en-US"/>
+        </w:rPr>
+        <w:t>ruby</w:t>
+      </w:r>
+    </w:p>
+    <w:p>
+      <w:pPr>
+        <w:rPr>
+          <w:rStyle w:val="CodeHTML"/>
+          <w:rFonts w:ascii="Menlo" w:eastAsiaTheme="minorHAnsi" w:hAnsi="Menlo" w:cs="Menlo"/>
+          <w:color w:val="1F2328"/>
+          <w:lang w:val="en-US"/>
+        </w:rPr>
+      </w:pPr>
+    </w:p>
+    <w:p>
+      <w:pPr>
+        <w:rPr>
+          <w:rFonts w:ascii="Segoe UI" w:hAnsi="Segoe UI" w:cs="Segoe UI"/>
+          <w:b/>
+          <w:bCs/>
+          <w:color w:val="1F2328"/>
+          <w:shd w:val="clear" w:color="auto" w:fill="FFFFFF"/>
+          <w:lang w:val="en-US"/>
+        </w:rPr>
+      </w:pPr>
+      <w:r>
+        <w:rPr>
+          <w:rStyle w:val="CodeHTML"/>
+          <w:rFonts w:ascii="Menlo" w:eastAsiaTheme="minorHAnsi" w:hAnsi="Menlo" w:cs="Menlo"/>
+          <w:b/>
+          <w:bCs/>
+          <w:color w:val="1F2328"/>
+          <w:lang w:val="en-US"/>
+        </w:rPr>
+        <w:t>other languages out of scope for now</w:t>
+      </w:r>
+    </w:p>
+    <w:p>
+      <w:pPr>
+        <w:rPr>
+          <w:rStyle w:val="CodeHTML"/>
+          <w:rFonts w:ascii="Menlo" w:eastAsiaTheme="minorHAnsi" w:hAnsi="Menlo" w:cs="Menlo"/>
+          <w:color w:val="1F2328"/>
+          <w:lang w:val="en-US"/>
+        </w:rPr>
+      </w:pPr>
+      <w:proofErr w:type="spellStart"/>
+      <w:r>
+        <w:rPr>
+          <w:rStyle w:val="CodeHTML"/>
+          <w:rFonts w:ascii="Menlo" w:eastAsiaTheme="minorHAnsi" w:hAnsi="Menlo" w:cs="Menlo"/>
+          <w:color w:val="1F2328"/>
+          <w:lang w:val="en-US"/>
+        </w:rPr>
+        <w:t>kotlin</w:t>
+      </w:r>
+      <w:proofErr w:type="spellEnd"/>
+      <w:r>
+        <w:rPr>
+          <w:rFonts w:ascii="Segoe UI" w:hAnsi="Segoe UI" w:cs="Segoe UI"/>
+          <w:color w:val="1F2328"/>
+          <w:shd w:val="clear" w:color="auto" w:fill="FFFFFF"/>
+          <w:lang w:val="en-US"/>
+        </w:rPr>
+        <w:t>, </w:t>
+      </w:r>
+      <w:proofErr w:type="spellStart"/>
+      <w:r>
+        <w:rPr>
+          <w:rStyle w:val="CodeHTML"/>
+          <w:rFonts w:ascii="Menlo" w:eastAsiaTheme="minorHAnsi" w:hAnsi="Menlo" w:cs="Menlo"/>
+          <w:color w:val="1F2328"/>
+          <w:lang w:val="en-US"/>
+        </w:rPr>
+        <w:t>mysql</w:t>
+      </w:r>
+      <w:proofErr w:type="spellEnd"/>
+      <w:r>
+        <w:rPr>
+          <w:rFonts w:ascii="Segoe UI" w:hAnsi="Segoe UI" w:cs="Segoe UI"/>
+          <w:color w:val="1F2328"/>
+          <w:shd w:val="clear" w:color="auto" w:fill="FFFFFF"/>
+          <w:lang w:val="en-US"/>
+        </w:rPr>
+        <w:t>, </w:t>
+      </w:r>
+      <w:proofErr w:type="spellStart"/>
+      <w:r>
+        <w:rPr>
+          <w:rStyle w:val="CodeHTML"/>
+          <w:rFonts w:ascii="Menlo" w:eastAsiaTheme="minorHAnsi" w:hAnsi="Menlo" w:cs="Menlo"/>
+          <w:color w:val="1F2328"/>
+          <w:lang w:val="en-US"/>
+        </w:rPr>
+        <w:t>php</w:t>
+      </w:r>
+      <w:proofErr w:type="spellEnd"/>
+      <w:r>
+        <w:rPr>
+          <w:rFonts w:ascii="Segoe UI" w:hAnsi="Segoe UI" w:cs="Segoe UI"/>
+          <w:color w:val="1F2328"/>
+          <w:shd w:val="clear" w:color="auto" w:fill="FFFFFF"/>
+          <w:lang w:val="en-US"/>
+        </w:rPr>
+        <w:t>, </w:t>
+      </w:r>
+      <w:r>
+        <w:rPr>
+          <w:rStyle w:val="CodeHTML"/>
+          <w:rFonts w:ascii="Menlo" w:eastAsiaTheme="minorHAnsi" w:hAnsi="Menlo" w:cs="Menlo"/>
+          <w:color w:val="1F2328"/>
+          <w:lang w:val="en-US"/>
+        </w:rPr>
+        <w:t>python</w:t>
+      </w:r>
+      <w:proofErr w:type="gramStart"/>
+      <w:r>
+        <w:rPr>
+          <w:rFonts w:ascii="Segoe UI" w:hAnsi="Segoe UI" w:cs="Segoe UI"/>
+          <w:color w:val="1F2328"/>
+          <w:shd w:val="clear" w:color="auto" w:fill="FFFFFF"/>
+          <w:lang w:val="en-US"/>
+        </w:rPr>
+        <w:t>,</w:t>
+      </w:r>
+      <w:r>
+        <w:rPr>
+          <w:rFonts w:ascii="Segoe UI" w:hAnsi="Segoe UI" w:cs="Segoe UI"/>
+          <w:color w:val="1F2328"/>
+          <w:shd w:val="clear" w:color="auto" w:fill="FFFFFF"/>
+          <w:lang w:val="en-US"/>
+        </w:rPr>
+        <w:t xml:space="preserve"> </w:t>
+      </w:r>
+      <w:r>
+        <w:rPr>
+          <w:rFonts w:ascii="Segoe UI" w:hAnsi="Segoe UI" w:cs="Segoe UI"/>
+          <w:color w:val="1F2328"/>
+          <w:shd w:val="clear" w:color="auto" w:fill="FFFFFF"/>
+          <w:lang w:val="en-US"/>
+        </w:rPr>
+        <w:t>,</w:t>
+      </w:r>
+      <w:proofErr w:type="gramEnd"/>
+      <w:r>
+        <w:rPr>
+          <w:rFonts w:ascii="Segoe UI" w:hAnsi="Segoe UI" w:cs="Segoe UI"/>
+          <w:color w:val="1F2328"/>
+          <w:shd w:val="clear" w:color="auto" w:fill="FFFFFF"/>
+          <w:lang w:val="en-US"/>
+        </w:rPr>
+        <w:t xml:space="preserve"> </w:t>
+      </w:r>
+      <w:r>
+        <w:rPr>
+          <w:rFonts w:ascii="Segoe UI" w:hAnsi="Segoe UI" w:cs="Segoe UI"/>
+          <w:color w:val="1F2328"/>
+          <w:shd w:val="clear" w:color="auto" w:fill="FFFFFF"/>
+          <w:lang w:val="en-US"/>
+        </w:rPr>
+        <w:t>,</w:t>
+      </w:r>
+      <w:r>
+        <w:rPr>
+          <w:rStyle w:val="CodeHTML"/>
+          <w:rFonts w:ascii="Menlo" w:eastAsiaTheme="minorHAnsi" w:hAnsi="Menlo" w:cs="Menlo"/>
+          <w:color w:val="1F2328"/>
+          <w:lang w:val="en-US"/>
+        </w:rPr>
+        <w:t>rust</w:t>
+      </w:r>
+      <w:r>
+        <w:rPr>
+          <w:rFonts w:ascii="Segoe UI" w:hAnsi="Segoe UI" w:cs="Segoe UI"/>
+          <w:color w:val="1F2328"/>
+          <w:shd w:val="clear" w:color="auto" w:fill="FFFFFF"/>
+          <w:lang w:val="en-US"/>
+        </w:rPr>
+        <w:t>, </w:t>
+      </w:r>
+      <w:proofErr w:type="spellStart"/>
+      <w:r>
+        <w:rPr>
+          <w:rStyle w:val="CodeHTML"/>
+          <w:rFonts w:ascii="Menlo" w:eastAsiaTheme="minorHAnsi" w:hAnsi="Menlo" w:cs="Menlo"/>
+          <w:color w:val="1F2328"/>
+          <w:lang w:val="en-US"/>
+        </w:rPr>
+        <w:t>scala</w:t>
+      </w:r>
+      <w:proofErr w:type="spellEnd"/>
+      <w:r>
+        <w:rPr>
+          <w:rFonts w:ascii="Segoe UI" w:hAnsi="Segoe UI" w:cs="Segoe UI"/>
+          <w:color w:val="1F2328"/>
+          <w:shd w:val="clear" w:color="auto" w:fill="FFFFFF"/>
+          <w:lang w:val="en-US"/>
+        </w:rPr>
+        <w:t>, </w:t>
+      </w:r>
+      <w:r>
+        <w:rPr>
+          <w:rStyle w:val="CodeHTML"/>
+          <w:rFonts w:ascii="Menlo" w:eastAsiaTheme="minorHAnsi" w:hAnsi="Menlo" w:cs="Menlo"/>
+          <w:color w:val="1F2328"/>
+          <w:lang w:val="en-US"/>
+        </w:rPr>
+        <w:t>swift</w:t>
+      </w:r>
+      <w:r>
+        <w:rPr>
+          <w:rFonts w:ascii="Segoe UI" w:hAnsi="Segoe UI" w:cs="Segoe UI"/>
+          <w:color w:val="1F2328"/>
+          <w:shd w:val="clear" w:color="auto" w:fill="FFFFFF"/>
+          <w:lang w:val="en-US"/>
+        </w:rPr>
+        <w:t>, </w:t>
+      </w:r>
+      <w:r>
+        <w:rPr>
+          <w:rStyle w:val="CodeHTML"/>
+          <w:rFonts w:ascii="Menlo" w:eastAsiaTheme="minorHAnsi" w:hAnsi="Menlo" w:cs="Menlo"/>
+          <w:color w:val="1F2328"/>
+          <w:lang w:val="en-US"/>
+        </w:rPr>
+        <w:t>typescript</w:t>
+      </w:r>
+    </w:p>
+    <w:p>
+      <w:pPr>
+        <w:rPr>
+          <w:rStyle w:val="CodeHTML"/>
+          <w:rFonts w:ascii="Menlo" w:eastAsiaTheme="minorHAnsi" w:hAnsi="Menlo" w:cs="Menlo"/>
+          <w:color w:val="1F2328"/>
+          <w:lang w:val="en-US"/>
+        </w:rPr>
+      </w:pPr>
+    </w:p>
+    <w:p>
+      <w:pPr>
+        <w:rPr>
+          <w:rStyle w:val="CodeHTML"/>
+          <w:rFonts w:ascii="Menlo" w:eastAsiaTheme="minorHAnsi" w:hAnsi="Menlo" w:cs="Menlo"/>
+          <w:color w:val="1F2328"/>
+          <w:lang w:val="en-US"/>
+        </w:rPr>
+      </w:pPr>
+    </w:p>
+    <w:p>
+      <w:pPr>
+        <w:rPr>
+          <w:rStyle w:val="CodeHTML"/>
+          <w:rFonts w:ascii="Menlo" w:eastAsiaTheme="minorHAnsi" w:hAnsi="Menlo" w:cs="Menlo"/>
+          <w:color w:val="1F2328"/>
+          <w:lang w:val="en-US"/>
+        </w:rPr>
+      </w:pPr>
+    </w:p>
+    <w:p>
+      <w:pPr>
+        <w:rPr>
+          <w:rStyle w:val="CodeHTML"/>
+          <w:rFonts w:ascii="Menlo" w:eastAsiaTheme="minorHAnsi" w:hAnsi="Menlo" w:cs="Menlo"/>
+          <w:color w:val="1F2328"/>
+          <w:lang w:val="en-US"/>
+        </w:rPr>
+      </w:pPr>
+    </w:p>
+    <w:p>
+      <w:pPr>
+        <w:pStyle w:val="Titre3"/>
+        <w:rPr>
+          <w:lang w:val="en-US"/>
+        </w:rPr>
+      </w:pPr>
+      <w:r>
+        <w:rPr>
+          <w:lang w:val="en-US"/>
+        </w:rPr>
+        <w:t>EXP01</w:t>
+      </w:r>
+    </w:p>
+    <w:p>
+      <w:pPr>
+        <w:rPr>
+          <w:lang w:val="en-US"/>
+        </w:rPr>
+      </w:pPr>
+      <w:r>
+        <w:rPr>
+          <w:lang w:val="en-US"/>
+        </w:rPr>
+        <w:t>First take a sample of 40 questions of medium difficulty (</w:t>
+      </w:r>
+      <w:r>
+        <w:rPr>
+          <w:lang w:val="en-US"/>
+        </w:rPr>
+        <w:t xml:space="preserve">5 </w:t>
+      </w:r>
+      <w:r>
+        <w:rPr>
+          <w:lang w:val="en-US"/>
+        </w:rPr>
+        <w:t>from each category). Then go into detail for each category. (3 attempts), no feedback</w:t>
+      </w:r>
+      <w:r>
+        <w:rPr>
+          <w:lang w:val="en-US"/>
+        </w:rPr>
+        <w:t>. All questions come from after 2021.</w:t>
+      </w:r>
+    </w:p>
+    <w:p>
+      <w:pPr>
+        <w:rPr>
+          <w:lang w:val="en-US"/>
+        </w:rPr>
+      </w:pPr>
+    </w:p>
+    <w:p>
+      <w:pPr>
+        <w:rPr>
+          <w:lang w:val="en-US"/>
+        </w:rPr>
+      </w:pPr>
+      <w:r>
+        <w:rPr>
+          <w:lang w:val="en-US"/>
+        </w:rPr>
+        <w:t>python3</w:t>
+      </w:r>
+    </w:p>
+    <w:p>
+      <w:pPr>
+        <w:rPr>
+          <w:lang w:val="en-US"/>
+        </w:rPr>
+      </w:pPr>
+    </w:p>
+    <w:p>
+      <w:pPr>
+        <w:rPr>
+          <w:lang w:val="en-US"/>
+        </w:rPr>
+      </w:pPr>
+    </w:p>
+    <w:p>
+      <w:pPr>
+        <w:rPr>
+          <w:lang w:val="en-US"/>
+        </w:rPr>
+      </w:pPr>
+      <w:r>
+        <w:rPr>
+          <w:lang w:val="en-US"/>
+        </w:rPr>
+        <w:t>Proxies for identifying availability of documentation and examples</w:t>
+      </w:r>
+    </w:p>
+    <w:p>
+      <w:pPr>
+        <w:rPr>
+          <w:lang w:val="en-US"/>
+        </w:rPr>
+      </w:pPr>
+    </w:p>
+    <w:p>
+      <w:pPr>
+        <w:pStyle w:val="NormalWeb"/>
+        <w:numPr>
+          <w:ilvl w:val="0"/>
+          <w:numId w:val="2"/>
+        </w:numPr>
+        <w:pBdr>
+          <w:top w:val="single" w:sz="2" w:space="0" w:color="D9D9E3"/>
+          <w:left w:val="single" w:sz="2" w:space="5" w:color="D9D9E3"/>
+          <w:bottom w:val="single" w:sz="2" w:space="0" w:color="D9D9E3"/>
+          <w:right w:val="single" w:sz="2" w:space="0" w:color="D9D9E3"/>
+        </w:pBdr>
+        <w:shd w:val="clear" w:color="auto" w:fill="F7F7F8"/>
+        <w:spacing w:before="0" w:beforeAutospacing="0" w:after="0" w:afterAutospacing="0"/>
+        <w:rPr>
+          <w:rFonts w:ascii="Segoe UI" w:hAnsi="Segoe UI" w:cs="Segoe UI"/>
+          <w:color w:val="374151"/>
+          <w:lang w:val="en-US"/>
+        </w:rPr>
+      </w:pPr>
+      <w:r>
+        <w:rPr>
+          <w:rStyle w:val="lev"/>
+          <w:rFonts w:ascii="Segoe UI" w:hAnsi="Segoe UI" w:cs="Segoe UI"/>
+          <w:color w:val="374151"/>
+          <w:bdr w:val="single" w:sz="2" w:space="0" w:color="D9D9E3" w:frame="1"/>
+          <w:lang w:val="en-US"/>
+        </w:rPr>
+        <w:t>Search engine results</w:t>
+      </w:r>
+      <w:r>
+        <w:rPr>
+          <w:rFonts w:ascii="Segoe UI" w:hAnsi="Segoe UI" w:cs="Segoe UI"/>
+          <w:color w:val="374151"/>
+          <w:lang w:val="en-US"/>
+        </w:rPr>
+        <w:t xml:space="preserve">: Perform a search for "[programming language] documentation" or similar phrases in a search engine like Google and see how many results you get. </w:t>
+      </w:r>
+      <w:r>
+        <w:rPr>
+          <w:rFonts w:ascii="Segoe UI" w:hAnsi="Segoe UI" w:cs="Segoe UI"/>
+          <w:color w:val="374151"/>
+          <w:lang w:val="en-US"/>
+        </w:rPr>
+        <w:t>This is a very rough approximation, as the number of results also depends on the search engine's indexing and does not necessarily reflect the amount of relevant or high-quality content.</w:t>
+      </w:r>
+    </w:p>
+    <w:p>
+      <w:pPr>
+        <w:pStyle w:val="NormalWeb"/>
+        <w:numPr>
+          <w:ilvl w:val="0"/>
+          <w:numId w:val="2"/>
+        </w:numPr>
+        <w:pBdr>
+          <w:top w:val="single" w:sz="2" w:space="0" w:color="D9D9E3"/>
+          <w:left w:val="single" w:sz="2" w:space="5" w:color="D9D9E3"/>
+          <w:bottom w:val="single" w:sz="2" w:space="0" w:color="D9D9E3"/>
+          <w:right w:val="single" w:sz="2" w:space="0" w:color="D9D9E3"/>
+        </w:pBdr>
+        <w:shd w:val="clear" w:color="auto" w:fill="F7F7F8"/>
+        <w:spacing w:before="0" w:beforeAutospacing="0" w:after="0" w:afterAutospacing="0"/>
+        <w:rPr>
+          <w:rFonts w:ascii="Segoe UI" w:hAnsi="Segoe UI" w:cs="Segoe UI"/>
+          <w:color w:val="374151"/>
+          <w:lang w:val="en-US"/>
+        </w:rPr>
+      </w:pPr>
+      <w:r>
+        <w:rPr>
+          <w:rStyle w:val="lev"/>
+          <w:rFonts w:ascii="Segoe UI" w:hAnsi="Segoe UI" w:cs="Segoe UI"/>
+          <w:color w:val="374151"/>
+          <w:bdr w:val="single" w:sz="2" w:space="0" w:color="D9D9E3" w:frame="1"/>
+          <w:lang w:val="en-US"/>
+        </w:rPr>
+        <w:t>Official documentation</w:t>
+      </w:r>
+      <w:r>
+        <w:rPr>
+          <w:rFonts w:ascii="Segoe UI" w:hAnsi="Segoe UI" w:cs="Segoe UI"/>
+          <w:color w:val="374151"/>
+          <w:lang w:val="en-US"/>
+        </w:rPr>
+        <w:t>: Evaluate the extent of the official documentation. Larger, more comprehensive official documentation suggests a more well-documented language.</w:t>
+      </w:r>
+    </w:p>
+    <w:p>
+      <w:pPr>
+        <w:pStyle w:val="NormalWeb"/>
+        <w:numPr>
+          <w:ilvl w:val="0"/>
+          <w:numId w:val="2"/>
+        </w:numPr>
+        <w:pBdr>
+          <w:top w:val="single" w:sz="2" w:space="0" w:color="D9D9E3"/>
+          <w:left w:val="single" w:sz="2" w:space="5" w:color="D9D9E3"/>
+          <w:bottom w:val="single" w:sz="2" w:space="0" w:color="D9D9E3"/>
+          <w:right w:val="single" w:sz="2" w:space="0" w:color="D9D9E3"/>
+        </w:pBdr>
+        <w:shd w:val="clear" w:color="auto" w:fill="F7F7F8"/>
+        <w:spacing w:before="0" w:beforeAutospacing="0" w:after="0" w:afterAutospacing="0"/>
+        <w:rPr>
+          <w:rFonts w:ascii="Segoe UI" w:hAnsi="Segoe UI" w:cs="Segoe UI"/>
+          <w:color w:val="374151"/>
+          <w:lang w:val="en-US"/>
+        </w:rPr>
+      </w:pPr>
+      <w:r>
+        <w:rPr>
+          <w:rStyle w:val="lev"/>
+          <w:rFonts w:ascii="Segoe UI" w:hAnsi="Segoe UI" w:cs="Segoe UI"/>
+          <w:color w:val="374151"/>
+          <w:bdr w:val="single" w:sz="2" w:space="0" w:color="D9D9E3" w:frame="1"/>
+          <w:lang w:val="en-US"/>
+        </w:rPr>
+        <w:t>GitHub repositories</w:t>
+      </w:r>
+      <w:r>
+        <w:rPr>
+          <w:rFonts w:ascii="Segoe UI" w:hAnsi="Segoe UI" w:cs="Segoe UI"/>
+          <w:color w:val="374151"/>
+          <w:lang w:val="en-US"/>
+        </w:rPr>
+        <w:t>: Look at the number of repositories related to each language on GitHub. This gives a sense of how much open-source code there is, which often includes documentation. Additionally, GitHub's "Used by" feature can give you a sense of how widely used a language is in the community, which often correlates with documentation volume.</w:t>
+      </w:r>
+    </w:p>
+    <w:p>
+      <w:pPr>
+        <w:pStyle w:val="NormalWeb"/>
+        <w:numPr>
+          <w:ilvl w:val="0"/>
+          <w:numId w:val="2"/>
+        </w:numPr>
+        <w:pBdr>
+          <w:top w:val="single" w:sz="2" w:space="0" w:color="D9D9E3"/>
+          <w:left w:val="single" w:sz="2" w:space="5" w:color="D9D9E3"/>
+          <w:bottom w:val="single" w:sz="2" w:space="0" w:color="D9D9E3"/>
+          <w:right w:val="single" w:sz="2" w:space="0" w:color="D9D9E3"/>
+        </w:pBdr>
+        <w:shd w:val="clear" w:color="auto" w:fill="F7F7F8"/>
+        <w:spacing w:before="0" w:beforeAutospacing="0" w:after="0" w:afterAutospacing="0"/>
+        <w:rPr>
+          <w:rFonts w:ascii="Segoe UI" w:hAnsi="Segoe UI" w:cs="Segoe UI"/>
+          <w:color w:val="374151"/>
+          <w:lang w:val="en-US"/>
+        </w:rPr>
+      </w:pPr>
+      <w:r>
+        <w:rPr>
+          <w:rStyle w:val="lev"/>
+          <w:rFonts w:ascii="Segoe UI" w:hAnsi="Segoe UI" w:cs="Segoe UI"/>
+          <w:color w:val="374151"/>
+          <w:bdr w:val="single" w:sz="2" w:space="0" w:color="D9D9E3" w:frame="1"/>
+          <w:lang w:val="en-US"/>
+        </w:rPr>
+        <w:t>Stack Overflow questions</w:t>
+      </w:r>
+      <w:r>
+        <w:rPr>
+          <w:rFonts w:ascii="Segoe UI" w:hAnsi="Segoe UI" w:cs="Segoe UI"/>
+          <w:color w:val="374151"/>
+          <w:lang w:val="en-US"/>
+        </w:rPr>
+        <w:t>: The number of questions tagged with a certain programming language on Stack Overflow can be an indicator of the volume of unofficial, community-provided documentation. More questions and answers mean more problems are being discussed and documented.</w:t>
+      </w:r>
+    </w:p>
+    <w:p>
+      <w:pPr>
+        <w:pStyle w:val="NormalWeb"/>
+        <w:numPr>
+          <w:ilvl w:val="0"/>
+          <w:numId w:val="2"/>
+        </w:numPr>
+        <w:pBdr>
+          <w:top w:val="single" w:sz="2" w:space="0" w:color="D9D9E3"/>
+          <w:left w:val="single" w:sz="2" w:space="5" w:color="D9D9E3"/>
+          <w:bottom w:val="single" w:sz="2" w:space="0" w:color="D9D9E3"/>
+          <w:right w:val="single" w:sz="2" w:space="0" w:color="D9D9E3"/>
+        </w:pBdr>
+        <w:shd w:val="clear" w:color="auto" w:fill="F7F7F8"/>
+        <w:spacing w:before="0" w:beforeAutospacing="0" w:after="0" w:afterAutospacing="0"/>
+        <w:rPr>
+          <w:rFonts w:ascii="Segoe UI" w:hAnsi="Segoe UI" w:cs="Segoe UI"/>
+          <w:color w:val="374151"/>
+        </w:rPr>
+      </w:pPr>
+      <w:r>
+        <w:rPr>
+          <w:rStyle w:val="lev"/>
+          <w:rFonts w:ascii="Segoe UI" w:hAnsi="Segoe UI" w:cs="Segoe UI"/>
+          <w:color w:val="374151"/>
+          <w:bdr w:val="single" w:sz="2" w:space="0" w:color="D9D9E3" w:frame="1"/>
+          <w:lang w:val="en-US"/>
+        </w:rPr>
+        <w:t>Tutorials and courses</w:t>
+      </w:r>
+      <w:r>
+        <w:rPr>
+          <w:rFonts w:ascii="Segoe UI" w:hAnsi="Segoe UI" w:cs="Segoe UI"/>
+          <w:color w:val="374151"/>
+          <w:lang w:val="en-US"/>
+        </w:rPr>
+        <w:t xml:space="preserve">: Count the number of online courses and tutorials available on platforms like Coursera, Udemy, </w:t>
+      </w:r>
+      <w:proofErr w:type="spellStart"/>
+      <w:r>
+        <w:rPr>
+          <w:rFonts w:ascii="Segoe UI" w:hAnsi="Segoe UI" w:cs="Segoe UI"/>
+          <w:color w:val="374151"/>
+          <w:lang w:val="en-US"/>
+        </w:rPr>
+        <w:t>Codecademy</w:t>
+      </w:r>
+      <w:proofErr w:type="spellEnd"/>
+      <w:r>
+        <w:rPr>
+          <w:rFonts w:ascii="Segoe UI" w:hAnsi="Segoe UI" w:cs="Segoe UI"/>
+          <w:color w:val="374151"/>
+          <w:lang w:val="en-US"/>
+        </w:rPr>
+        <w:t xml:space="preserve">, and </w:t>
+      </w:r>
+      <w:proofErr w:type="spellStart"/>
+      <w:r>
+        <w:rPr>
+          <w:rFonts w:ascii="Segoe UI" w:hAnsi="Segoe UI" w:cs="Segoe UI"/>
+          <w:color w:val="374151"/>
+          <w:lang w:val="en-US"/>
+        </w:rPr>
+        <w:t>freeCodeCamp</w:t>
+      </w:r>
+      <w:proofErr w:type="spellEnd"/>
+      <w:r>
+        <w:rPr>
+          <w:rFonts w:ascii="Segoe UI" w:hAnsi="Segoe UI" w:cs="Segoe UI"/>
+          <w:color w:val="374151"/>
+          <w:lang w:val="en-US"/>
+        </w:rPr>
+        <w:t xml:space="preserve">. </w:t>
+      </w:r>
+      <w:r>
+        <w:rPr>
+          <w:rFonts w:ascii="Segoe UI" w:hAnsi="Segoe UI" w:cs="Segoe UI"/>
+          <w:color w:val="374151"/>
+        </w:rPr>
+        <w:t xml:space="preserve">More courses </w:t>
+      </w:r>
+      <w:proofErr w:type="spellStart"/>
+      <w:r>
+        <w:rPr>
+          <w:rFonts w:ascii="Segoe UI" w:hAnsi="Segoe UI" w:cs="Segoe UI"/>
+          <w:color w:val="374151"/>
+        </w:rPr>
+        <w:t>suggest</w:t>
+      </w:r>
+      <w:proofErr w:type="spellEnd"/>
+      <w:r>
+        <w:rPr>
+          <w:rFonts w:ascii="Segoe UI" w:hAnsi="Segoe UI" w:cs="Segoe UI"/>
+          <w:color w:val="374151"/>
+        </w:rPr>
+        <w:t xml:space="preserve"> more documentation.</w:t>
+      </w:r>
+    </w:p>
+    <w:p>
+      <w:pPr>
+        <w:pStyle w:val="NormalWeb"/>
+        <w:numPr>
+          <w:ilvl w:val="0"/>
+          <w:numId w:val="2"/>
+        </w:numPr>
+        <w:pBdr>
+          <w:top w:val="single" w:sz="2" w:space="0" w:color="D9D9E3"/>
+          <w:left w:val="single" w:sz="2" w:space="5" w:color="D9D9E3"/>
+          <w:bottom w:val="single" w:sz="2" w:space="0" w:color="D9D9E3"/>
+          <w:right w:val="single" w:sz="2" w:space="0" w:color="D9D9E3"/>
+        </w:pBdr>
+        <w:shd w:val="clear" w:color="auto" w:fill="F7F7F8"/>
+        <w:spacing w:before="0" w:beforeAutospacing="0" w:after="0" w:afterAutospacing="0"/>
+        <w:rPr>
+          <w:rFonts w:ascii="Segoe UI" w:hAnsi="Segoe UI" w:cs="Segoe UI"/>
+          <w:color w:val="374151"/>
+        </w:rPr>
+      </w:pPr>
+      <w:r>
+        <w:rPr>
+          <w:rStyle w:val="lev"/>
+          <w:rFonts w:ascii="Segoe UI" w:hAnsi="Segoe UI" w:cs="Segoe UI"/>
+          <w:color w:val="374151"/>
+          <w:bdr w:val="single" w:sz="2" w:space="0" w:color="D9D9E3" w:frame="1"/>
+          <w:lang w:val="en-US"/>
+        </w:rPr>
+        <w:t>Books</w:t>
+      </w:r>
+      <w:r>
+        <w:rPr>
+          <w:rFonts w:ascii="Segoe UI" w:hAnsi="Segoe UI" w:cs="Segoe UI"/>
+          <w:color w:val="374151"/>
+          <w:lang w:val="en-US"/>
+        </w:rPr>
+        <w:t xml:space="preserve">: Look at the number of books published about the language. </w:t>
+      </w:r>
+      <w:proofErr w:type="spellStart"/>
+      <w:r>
+        <w:rPr>
+          <w:rFonts w:ascii="Segoe UI" w:hAnsi="Segoe UI" w:cs="Segoe UI"/>
+          <w:color w:val="374151"/>
+        </w:rPr>
+        <w:t>Websites</w:t>
+      </w:r>
+      <w:proofErr w:type="spellEnd"/>
+      <w:r>
+        <w:rPr>
+          <w:rFonts w:ascii="Segoe UI" w:hAnsi="Segoe UI" w:cs="Segoe UI"/>
+          <w:color w:val="374151"/>
+        </w:rPr>
+        <w:t xml:space="preserve"> like Amazon </w:t>
+      </w:r>
+      <w:proofErr w:type="spellStart"/>
+      <w:r>
+        <w:rPr>
+          <w:rFonts w:ascii="Segoe UI" w:hAnsi="Segoe UI" w:cs="Segoe UI"/>
+          <w:color w:val="374151"/>
+        </w:rPr>
+        <w:t>could</w:t>
+      </w:r>
+      <w:proofErr w:type="spellEnd"/>
+      <w:r>
+        <w:rPr>
+          <w:rFonts w:ascii="Segoe UI" w:hAnsi="Segoe UI" w:cs="Segoe UI"/>
+          <w:color w:val="374151"/>
+        </w:rPr>
+        <w:t xml:space="preserve"> </w:t>
+      </w:r>
+      <w:proofErr w:type="spellStart"/>
+      <w:r>
+        <w:rPr>
+          <w:rFonts w:ascii="Segoe UI" w:hAnsi="Segoe UI" w:cs="Segoe UI"/>
+          <w:color w:val="374151"/>
+        </w:rPr>
+        <w:t>provide</w:t>
+      </w:r>
+      <w:proofErr w:type="spellEnd"/>
+      <w:r>
+        <w:rPr>
+          <w:rFonts w:ascii="Segoe UI" w:hAnsi="Segoe UI" w:cs="Segoe UI"/>
+          <w:color w:val="374151"/>
+        </w:rPr>
+        <w:t xml:space="preserve"> </w:t>
+      </w:r>
+      <w:proofErr w:type="spellStart"/>
+      <w:r>
+        <w:rPr>
+          <w:rFonts w:ascii="Segoe UI" w:hAnsi="Segoe UI" w:cs="Segoe UI"/>
+          <w:color w:val="374151"/>
+        </w:rPr>
+        <w:t>this</w:t>
+      </w:r>
+      <w:proofErr w:type="spellEnd"/>
+      <w:r>
+        <w:rPr>
+          <w:rFonts w:ascii="Segoe UI" w:hAnsi="Segoe UI" w:cs="Segoe UI"/>
+          <w:color w:val="374151"/>
+        </w:rPr>
+        <w:t xml:space="preserve"> data.</w:t>
+      </w:r>
+    </w:p>
+    <w:p>
+      <w:pPr>
+        <w:rPr>
+          <w:lang w:val="en-US"/>
+        </w:rPr>
+      </w:pPr>
+    </w:p>
+    <w:p>
+      <w:pPr>
+        <w:rPr>
+          <w:lang w:val="en-US"/>
+        </w:rPr>
+      </w:pPr>
+    </w:p>
+    <w:p>
+      <w:pPr>
+        <w:pStyle w:val="Titre2"/>
+        <w:rPr>
+          <w:lang w:val="en-US"/>
+        </w:rPr>
+      </w:pPr>
+      <w:r>
+        <w:rPr>
+          <w:lang w:val="en-US"/>
+        </w:rPr>
+        <w:t>Command that it comes up with test cases</w:t>
       </w:r>
     </w:p>
     <w:sectPr>
@@ -1335,8 +3381,240 @@
       </w:rPr>
     </w:lvl>
   </w:abstractNum>
+  <w:abstractNum w:abstractNumId="1" w15:restartNumberingAfterBreak="0">
+    <w:nsid w:val="6C4A1B9F"/>
+    <w:multiLevelType w:val="multilevel"/>
+    <w:tmpl w:val="D3724A74"/>
+    <w:lvl w:ilvl="0">
+      <w:start w:val="1"/>
+      <w:numFmt w:val="decimal"/>
+      <w:lvlText w:val="%1."/>
+      <w:lvlJc w:val="left"/>
+      <w:pPr>
+        <w:tabs>
+          <w:tab w:val="num" w:pos="720"/>
+        </w:tabs>
+        <w:ind w:left="720" w:hanging="360"/>
+      </w:pPr>
+    </w:lvl>
+    <w:lvl w:ilvl="1" w:tentative="1">
+      <w:start w:val="1"/>
+      <w:numFmt w:val="decimal"/>
+      <w:lvlText w:val="%2."/>
+      <w:lvlJc w:val="left"/>
+      <w:pPr>
+        <w:tabs>
+          <w:tab w:val="num" w:pos="1440"/>
+        </w:tabs>
+        <w:ind w:left="1440" w:hanging="360"/>
+      </w:pPr>
+    </w:lvl>
+    <w:lvl w:ilvl="2" w:tentative="1">
+      <w:start w:val="1"/>
+      <w:numFmt w:val="decimal"/>
+      <w:lvlText w:val="%3."/>
+      <w:lvlJc w:val="left"/>
+      <w:pPr>
+        <w:tabs>
+          <w:tab w:val="num" w:pos="2160"/>
+        </w:tabs>
+        <w:ind w:left="2160" w:hanging="360"/>
+      </w:pPr>
+    </w:lvl>
+    <w:lvl w:ilvl="3" w:tentative="1">
+      <w:start w:val="1"/>
+      <w:numFmt w:val="decimal"/>
+      <w:lvlText w:val="%4."/>
+      <w:lvlJc w:val="left"/>
+      <w:pPr>
+        <w:tabs>
+          <w:tab w:val="num" w:pos="2880"/>
+        </w:tabs>
+        <w:ind w:left="2880" w:hanging="360"/>
+      </w:pPr>
+    </w:lvl>
+    <w:lvl w:ilvl="4" w:tentative="1">
+      <w:start w:val="1"/>
+      <w:numFmt w:val="decimal"/>
+      <w:lvlText w:val="%5."/>
+      <w:lvlJc w:val="left"/>
+      <w:pPr>
+        <w:tabs>
+          <w:tab w:val="num" w:pos="3600"/>
+        </w:tabs>
+        <w:ind w:left="3600" w:hanging="360"/>
+      </w:pPr>
+    </w:lvl>
+    <w:lvl w:ilvl="5" w:tentative="1">
+      <w:start w:val="1"/>
+      <w:numFmt w:val="decimal"/>
+      <w:lvlText w:val="%6."/>
+      <w:lvlJc w:val="left"/>
+      <w:pPr>
+        <w:tabs>
+          <w:tab w:val="num" w:pos="4320"/>
+        </w:tabs>
+        <w:ind w:left="4320" w:hanging="360"/>
+      </w:pPr>
+    </w:lvl>
+    <w:lvl w:ilvl="6" w:tentative="1">
+      <w:start w:val="1"/>
+      <w:numFmt w:val="decimal"/>
+      <w:lvlText w:val="%7."/>
+      <w:lvlJc w:val="left"/>
+      <w:pPr>
+        <w:tabs>
+          <w:tab w:val="num" w:pos="5040"/>
+        </w:tabs>
+        <w:ind w:left="5040" w:hanging="360"/>
+      </w:pPr>
+    </w:lvl>
+    <w:lvl w:ilvl="7" w:tentative="1">
+      <w:start w:val="1"/>
+      <w:numFmt w:val="decimal"/>
+      <w:lvlText w:val="%8."/>
+      <w:lvlJc w:val="left"/>
+      <w:pPr>
+        <w:tabs>
+          <w:tab w:val="num" w:pos="5760"/>
+        </w:tabs>
+        <w:ind w:left="5760" w:hanging="360"/>
+      </w:pPr>
+    </w:lvl>
+    <w:lvl w:ilvl="8" w:tentative="1">
+      <w:start w:val="1"/>
+      <w:numFmt w:val="decimal"/>
+      <w:lvlText w:val="%9."/>
+      <w:lvlJc w:val="left"/>
+      <w:pPr>
+        <w:tabs>
+          <w:tab w:val="num" w:pos="6480"/>
+        </w:tabs>
+        <w:ind w:left="6480" w:hanging="360"/>
+      </w:pPr>
+    </w:lvl>
+  </w:abstractNum>
+  <w:abstractNum w:abstractNumId="2" w15:restartNumberingAfterBreak="0">
+    <w:nsid w:val="7B7D486C"/>
+    <w:multiLevelType w:val="multilevel"/>
+    <w:tmpl w:val="571068DE"/>
+    <w:lvl w:ilvl="0">
+      <w:start w:val="1"/>
+      <w:numFmt w:val="decimal"/>
+      <w:lvlText w:val="%1."/>
+      <w:lvlJc w:val="left"/>
+      <w:pPr>
+        <w:tabs>
+          <w:tab w:val="num" w:pos="720"/>
+        </w:tabs>
+        <w:ind w:left="720" w:hanging="360"/>
+      </w:pPr>
+    </w:lvl>
+    <w:lvl w:ilvl="1" w:tentative="1">
+      <w:start w:val="1"/>
+      <w:numFmt w:val="decimal"/>
+      <w:lvlText w:val="%2."/>
+      <w:lvlJc w:val="left"/>
+      <w:pPr>
+        <w:tabs>
+          <w:tab w:val="num" w:pos="1440"/>
+        </w:tabs>
+        <w:ind w:left="1440" w:hanging="360"/>
+      </w:pPr>
+    </w:lvl>
+    <w:lvl w:ilvl="2" w:tentative="1">
+      <w:start w:val="1"/>
+      <w:numFmt w:val="decimal"/>
+      <w:lvlText w:val="%3."/>
+      <w:lvlJc w:val="left"/>
+      <w:pPr>
+        <w:tabs>
+          <w:tab w:val="num" w:pos="2160"/>
+        </w:tabs>
+        <w:ind w:left="2160" w:hanging="360"/>
+      </w:pPr>
+    </w:lvl>
+    <w:lvl w:ilvl="3" w:tentative="1">
+      <w:start w:val="1"/>
+      <w:numFmt w:val="decimal"/>
+      <w:lvlText w:val="%4."/>
+      <w:lvlJc w:val="left"/>
+      <w:pPr>
+        <w:tabs>
+          <w:tab w:val="num" w:pos="2880"/>
+        </w:tabs>
+        <w:ind w:left="2880" w:hanging="360"/>
+      </w:pPr>
+    </w:lvl>
+    <w:lvl w:ilvl="4" w:tentative="1">
+      <w:start w:val="1"/>
+      <w:numFmt w:val="decimal"/>
+      <w:lvlText w:val="%5."/>
+      <w:lvlJc w:val="left"/>
+      <w:pPr>
+        <w:tabs>
+          <w:tab w:val="num" w:pos="3600"/>
+        </w:tabs>
+        <w:ind w:left="3600" w:hanging="360"/>
+      </w:pPr>
+    </w:lvl>
+    <w:lvl w:ilvl="5" w:tentative="1">
+      <w:start w:val="1"/>
+      <w:numFmt w:val="decimal"/>
+      <w:lvlText w:val="%6."/>
+      <w:lvlJc w:val="left"/>
+      <w:pPr>
+        <w:tabs>
+          <w:tab w:val="num" w:pos="4320"/>
+        </w:tabs>
+        <w:ind w:left="4320" w:hanging="360"/>
+      </w:pPr>
+    </w:lvl>
+    <w:lvl w:ilvl="6" w:tentative="1">
+      <w:start w:val="1"/>
+      <w:numFmt w:val="decimal"/>
+      <w:lvlText w:val="%7."/>
+      <w:lvlJc w:val="left"/>
+      <w:pPr>
+        <w:tabs>
+          <w:tab w:val="num" w:pos="5040"/>
+        </w:tabs>
+        <w:ind w:left="5040" w:hanging="360"/>
+      </w:pPr>
+    </w:lvl>
+    <w:lvl w:ilvl="7" w:tentative="1">
+      <w:start w:val="1"/>
+      <w:numFmt w:val="decimal"/>
+      <w:lvlText w:val="%8."/>
+      <w:lvlJc w:val="left"/>
+      <w:pPr>
+        <w:tabs>
+          <w:tab w:val="num" w:pos="5760"/>
+        </w:tabs>
+        <w:ind w:left="5760" w:hanging="360"/>
+      </w:pPr>
+    </w:lvl>
+    <w:lvl w:ilvl="8" w:tentative="1">
+      <w:start w:val="1"/>
+      <w:numFmt w:val="decimal"/>
+      <w:lvlText w:val="%9."/>
+      <w:lvlJc w:val="left"/>
+      <w:pPr>
+        <w:tabs>
+          <w:tab w:val="num" w:pos="6480"/>
+        </w:tabs>
+        <w:ind w:left="6480" w:hanging="360"/>
+      </w:pPr>
+    </w:lvl>
+  </w:abstractNum>
   <w:num w:numId="1" w16cid:durableId="1292980455">
     <w:abstractNumId w:val="0"/>
+  </w:num>
+  <w:num w:numId="2" w16cid:durableId="1408072233">
+    <w:abstractNumId w:val="2"/>
+  </w:num>
+  <w:num w:numId="3" w16cid:durableId="21634445">
+    <w:abstractNumId w:val="1"/>
   </w:num>
 </w:numbering>
 </file>
@@ -1779,6 +4057,26 @@
       <w:szCs w:val="26"/>
     </w:rPr>
   </w:style>
+  <w:style w:type="paragraph" w:styleId="Titre3">
+    <w:name w:val="heading 3"/>
+    <w:basedOn w:val="Normal"/>
+    <w:next w:val="Normal"/>
+    <w:link w:val="Titre3Car"/>
+    <w:uiPriority w:val="9"/>
+    <w:unhideWhenUsed/>
+    <w:qFormat/>
+    <w:rsid w:val="00651F0B"/>
+    <w:pPr>
+      <w:keepNext/>
+      <w:keepLines/>
+      <w:spacing w:before="40"/>
+      <w:outlineLvl w:val="2"/>
+    </w:pPr>
+    <w:rPr>
+      <w:rFonts w:asciiTheme="majorHAnsi" w:eastAsiaTheme="majorEastAsia" w:hAnsiTheme="majorHAnsi" w:cstheme="majorBidi"/>
+      <w:color w:val="1F3763" w:themeColor="accent1" w:themeShade="7F"/>
+    </w:rPr>
+  </w:style>
   <w:style w:type="character" w:default="1" w:styleId="Policepardfaut">
     <w:name w:val="Default Paragraph Font"/>
     <w:uiPriority w:val="1"/>
@@ -1884,6 +4182,56 @@
       <w:ind w:left="720"/>
       <w:contextualSpacing/>
     </w:pPr>
+  </w:style>
+  <w:style w:type="character" w:styleId="CodeHTML">
+    <w:name w:val="HTML Code"/>
+    <w:basedOn w:val="Policepardfaut"/>
+    <w:uiPriority w:val="99"/>
+    <w:semiHidden/>
+    <w:unhideWhenUsed/>
+    <w:rsid w:val="0097540F"/>
+    <w:rPr>
+      <w:rFonts w:ascii="Courier New" w:eastAsia="Times New Roman" w:hAnsi="Courier New" w:cs="Courier New"/>
+      <w:sz w:val="20"/>
+      <w:szCs w:val="20"/>
+    </w:rPr>
+  </w:style>
+  <w:style w:type="paragraph" w:styleId="NormalWeb">
+    <w:name w:val="Normal (Web)"/>
+    <w:basedOn w:val="Normal"/>
+    <w:uiPriority w:val="99"/>
+    <w:semiHidden/>
+    <w:unhideWhenUsed/>
+    <w:rsid w:val="0097540F"/>
+    <w:pPr>
+      <w:spacing w:before="100" w:beforeAutospacing="1" w:after="100" w:afterAutospacing="1"/>
+    </w:pPr>
+    <w:rPr>
+      <w:rFonts w:ascii="Times New Roman" w:eastAsia="Times New Roman" w:hAnsi="Times New Roman" w:cs="Times New Roman"/>
+      <w:lang w:eastAsia="fr-FR"/>
+    </w:rPr>
+  </w:style>
+  <w:style w:type="character" w:styleId="lev">
+    <w:name w:val="Strong"/>
+    <w:basedOn w:val="Policepardfaut"/>
+    <w:uiPriority w:val="22"/>
+    <w:qFormat/>
+    <w:rsid w:val="0097540F"/>
+    <w:rPr>
+      <w:b/>
+      <w:bCs/>
+    </w:rPr>
+  </w:style>
+  <w:style w:type="character" w:customStyle="1" w:styleId="Titre3Car">
+    <w:name w:val="Titre 3 Car"/>
+    <w:basedOn w:val="Policepardfaut"/>
+    <w:link w:val="Titre3"/>
+    <w:uiPriority w:val="9"/>
+    <w:rsid w:val="00651F0B"/>
+    <w:rPr>
+      <w:rFonts w:asciiTheme="majorHAnsi" w:eastAsiaTheme="majorEastAsia" w:hAnsiTheme="majorHAnsi" w:cstheme="majorBidi"/>
+      <w:color w:val="1F3763" w:themeColor="accent1" w:themeShade="7F"/>
+    </w:rPr>
   </w:style>
 </w:styles>
 </file>

</xml_diff>